<commit_message>
aggiunto schema logico relazionale
doof
</commit_message>
<xml_diff>
--- a/Documentazione/Progetto Basi di Dati.docx
+++ b/Documentazione/Progetto Basi di Dati.docx
@@ -690,7 +690,59 @@
         <w:rPr>
           <w:rFonts w:ascii="Times New Roman" w:hAnsi="Times New Roman" w:cs="Times New Roman"/>
         </w:rPr>
-        <w:t>Impiegati</w:t>
+        <w:t>Impiegat</w:t>
+      </w:r>
+      <w:r>
+        <w:rPr>
+          <w:rFonts w:ascii="Times New Roman" w:hAnsi="Times New Roman" w:cs="Times New Roman"/>
+        </w:rPr>
+        <w:t>o</w:t>
+      </w:r>
+    </w:p>
+    <w:p>
+      <w:pPr>
+        <w:pStyle w:val="Paragrafoelenco"/>
+        <w:numPr>
+          <w:ilvl w:val="2"/>
+          <w:numId w:val="3"/>
+        </w:numPr>
+        <w:rPr>
+          <w:rFonts w:ascii="Times New Roman" w:hAnsi="Times New Roman" w:cs="Times New Roman"/>
+        </w:rPr>
+      </w:pPr>
+      <w:r>
+        <w:rPr>
+          <w:rFonts w:ascii="Times New Roman" w:hAnsi="Times New Roman" w:cs="Times New Roman"/>
+        </w:rPr>
+        <w:t xml:space="preserve">NOTA: </w:t>
+      </w:r>
+      <w:r>
+        <w:rPr>
+          <w:rFonts w:ascii="Times New Roman" w:hAnsi="Times New Roman" w:cs="Times New Roman"/>
+          <w:b/>
+          <w:bCs/>
+        </w:rPr>
+        <w:t>Lavoratore e Impiegato</w:t>
+      </w:r>
+      <w:r>
+        <w:rPr>
+          <w:rFonts w:ascii="Times New Roman" w:hAnsi="Times New Roman" w:cs="Times New Roman"/>
+        </w:rPr>
+        <w:t xml:space="preserve"> costituiscono una specializzazione </w:t>
+      </w:r>
+      <w:r>
+        <w:rPr>
+          <w:rFonts w:ascii="Times New Roman" w:hAnsi="Times New Roman" w:cs="Times New Roman"/>
+          <w:b/>
+          <w:bCs/>
+        </w:rPr>
+        <w:t>Totale e Sovrapposta</w:t>
+      </w:r>
+      <w:r>
+        <w:rPr>
+          <w:rFonts w:ascii="Times New Roman" w:hAnsi="Times New Roman" w:cs="Times New Roman"/>
+        </w:rPr>
+        <w:t xml:space="preserve"> (è possibile un dipendente sia lavoratore e impiegato).</w:t>
       </w:r>
     </w:p>
     <w:p>
@@ -708,13 +760,71 @@
         <w:rPr>
           <w:rFonts w:ascii="Times New Roman" w:hAnsi="Times New Roman" w:cs="Times New Roman"/>
         </w:rPr>
-        <w:t>Consulenti (PIVA</w:t>
+        <w:t>Consulent</w:t>
+      </w:r>
+      <w:r>
+        <w:rPr>
+          <w:rFonts w:ascii="Times New Roman" w:hAnsi="Times New Roman" w:cs="Times New Roman"/>
+        </w:rPr>
+        <w:t>e</w:t>
+      </w:r>
+      <w:r>
+        <w:rPr>
+          <w:rFonts w:ascii="Times New Roman" w:hAnsi="Times New Roman" w:cs="Times New Roman"/>
+        </w:rPr>
+        <w:t xml:space="preserve"> (PIVA</w:t>
       </w:r>
       <w:r>
         <w:rPr>
           <w:rFonts w:ascii="Times New Roman" w:hAnsi="Times New Roman" w:cs="Times New Roman"/>
         </w:rPr>
         <w:t>, Retribuzione mensile)</w:t>
+      </w:r>
+    </w:p>
+    <w:p>
+      <w:pPr>
+        <w:pStyle w:val="Paragrafoelenco"/>
+        <w:numPr>
+          <w:ilvl w:val="0"/>
+          <w:numId w:val="12"/>
+        </w:numPr>
+        <w:rPr>
+          <w:rFonts w:ascii="Times New Roman" w:hAnsi="Times New Roman" w:cs="Times New Roman"/>
+        </w:rPr>
+      </w:pPr>
+      <w:r>
+        <w:rPr>
+          <w:rFonts w:ascii="Times New Roman" w:hAnsi="Times New Roman" w:cs="Times New Roman"/>
+        </w:rPr>
+        <w:t xml:space="preserve">NOTA: </w:t>
+      </w:r>
+      <w:r>
+        <w:rPr>
+          <w:rFonts w:ascii="Times New Roman" w:hAnsi="Times New Roman" w:cs="Times New Roman"/>
+          <w:b/>
+          <w:bCs/>
+        </w:rPr>
+        <w:t>Consulente e Dipendente</w:t>
+      </w:r>
+      <w:r>
+        <w:rPr>
+          <w:rFonts w:ascii="Times New Roman" w:hAnsi="Times New Roman" w:cs="Times New Roman"/>
+        </w:rPr>
+        <w:t xml:space="preserve"> costituiscono una specializzazione </w:t>
+      </w:r>
+      <w:r>
+        <w:rPr>
+          <w:rFonts w:ascii="Times New Roman" w:hAnsi="Times New Roman" w:cs="Times New Roman"/>
+          <w:b/>
+          <w:bCs/>
+        </w:rPr>
+        <w:t>Totale</w:t>
+      </w:r>
+      <w:r>
+        <w:rPr>
+          <w:rFonts w:ascii="Times New Roman" w:hAnsi="Times New Roman" w:cs="Times New Roman"/>
+        </w:rPr>
+        <w:t>.</w:t>
       </w:r>
     </w:p>
     <w:p>
@@ -1433,6 +1543,7 @@
         <w:rPr>
           <w:rFonts w:ascii="Times New Roman" w:hAnsi="Times New Roman" w:cs="Times New Roman"/>
         </w:rPr>
+        <w:lastRenderedPageBreak/>
         <w:t>Pagamento Assicurazione (Veicolo, Fattura)</w:t>
       </w:r>
     </w:p>
@@ -1464,7 +1575,6 @@
         <w:rPr>
           <w:rFonts w:ascii="Times New Roman" w:hAnsi="Times New Roman" w:cs="Times New Roman"/>
         </w:rPr>
-        <w:lastRenderedPageBreak/>
         <w:t>Diagramma ER:</w:t>
       </w:r>
     </w:p>
@@ -1533,7 +1643,13 @@
         <w:rPr>
           <w:rFonts w:ascii="Times New Roman" w:hAnsi="Times New Roman" w:cs="Times New Roman"/>
         </w:rPr>
-        <w:t>OPZ = attributo opzionale.</w:t>
+        <w:t>*</w:t>
+      </w:r>
+      <w:r>
+        <w:rPr>
+          <w:rFonts w:ascii="Times New Roman" w:hAnsi="Times New Roman" w:cs="Times New Roman"/>
+        </w:rPr>
+        <w:t xml:space="preserve"> = attributo opzionale.</w:t>
       </w:r>
     </w:p>
     <w:p>
@@ -1589,10 +1705,10 @@
           <w:noProof/>
         </w:rPr>
         <w:drawing>
-          <wp:inline distT="0" distB="0" distL="0" distR="0" wp14:anchorId="09841357" wp14:editId="5B869FE3">
-            <wp:extent cx="6107430" cy="4544695"/>
-            <wp:effectExtent l="0" t="0" r="7620" b="8255"/>
-            <wp:docPr id="4" name="Immagine 4"/>
+          <wp:inline distT="0" distB="0" distL="0" distR="0" wp14:anchorId="5B544AA1" wp14:editId="1CD9B018">
+            <wp:extent cx="6104890" cy="4545330"/>
+            <wp:effectExtent l="0" t="0" r="0" b="7620"/>
+            <wp:docPr id="1" name="Immagine 1"/>
             <wp:cNvGraphicFramePr>
               <a:graphicFrameLocks xmlns:a="http://schemas.openxmlformats.org/drawingml/2006/main" noChangeAspect="1"/>
             </wp:cNvGraphicFramePr>
@@ -1600,7 +1716,7 @@
               <a:graphicData uri="http://schemas.openxmlformats.org/drawingml/2006/picture">
                 <pic:pic xmlns:pic="http://schemas.openxmlformats.org/drawingml/2006/picture">
                   <pic:nvPicPr>
-                    <pic:cNvPr id="0" name="Picture 4"/>
+                    <pic:cNvPr id="0" name="Picture 1"/>
                     <pic:cNvPicPr>
                       <a:picLocks noChangeAspect="1" noChangeArrowheads="1"/>
                     </pic:cNvPicPr>
@@ -1621,7 +1737,7 @@
                   <pic:spPr bwMode="auto">
                     <a:xfrm>
                       <a:off x="0" y="0"/>
-                      <a:ext cx="6107430" cy="4544695"/>
+                      <a:ext cx="6104890" cy="4545330"/>
                     </a:xfrm>
                     <a:prstGeom prst="rect">
                       <a:avLst/>
@@ -1693,20 +1809,6 @@
           <w:rFonts w:ascii="Times New Roman" w:hAnsi="Times New Roman" w:cs="Times New Roman"/>
         </w:rPr>
       </w:pPr>
-    </w:p>
-    <w:p>
-      <w:pPr>
-        <w:rPr>
-          <w:rFonts w:ascii="Times New Roman" w:hAnsi="Times New Roman" w:cs="Times New Roman"/>
-        </w:rPr>
-      </w:pPr>
-    </w:p>
-    <w:p>
-      <w:pPr>
-        <w:rPr>
-          <w:rFonts w:ascii="Times New Roman" w:hAnsi="Times New Roman" w:cs="Times New Roman"/>
-        </w:rPr>
-      </w:pPr>
       <w:r>
         <w:rPr>
           <w:rFonts w:ascii="Times New Roman" w:hAnsi="Times New Roman" w:cs="Times New Roman"/>
@@ -2096,54 +2198,132 @@
           <w:rFonts w:ascii="Times New Roman" w:eastAsiaTheme="minorEastAsia" w:hAnsi="Times New Roman" w:cs="Times New Roman"/>
         </w:rPr>
       </w:pPr>
-      <w:r>
-        <w:rPr>
-          <w:rFonts w:ascii="Times New Roman" w:eastAsiaTheme="minorEastAsia" w:hAnsi="Times New Roman" w:cs="Times New Roman"/>
-        </w:rPr>
-        <w:t>Separiamo queste informazioni in</w:t>
-      </w:r>
-      <w:r>
-        <w:rPr>
-          <w:rFonts w:ascii="Times New Roman" w:eastAsiaTheme="minorEastAsia" w:hAnsi="Times New Roman" w:cs="Times New Roman"/>
-          <w:b/>
-          <w:bCs/>
-        </w:rPr>
-        <w:t xml:space="preserve"> </w:t>
-      </w:r>
-      <w:r>
-        <w:rPr>
-          <w:rFonts w:ascii="Times New Roman" w:eastAsiaTheme="minorEastAsia" w:hAnsi="Times New Roman" w:cs="Times New Roman"/>
-        </w:rPr>
-        <w:t xml:space="preserve">Business Rules </w:t>
-      </w:r>
-      <w:r>
-        <w:rPr>
-          <w:rFonts w:ascii="Times New Roman" w:eastAsiaTheme="minorEastAsia" w:hAnsi="Times New Roman" w:cs="Times New Roman"/>
-          <w:b/>
-          <w:bCs/>
-        </w:rPr>
-        <w:t xml:space="preserve">descrittive </w:t>
-      </w:r>
-      <w:r>
-        <w:rPr>
-          <w:rFonts w:ascii="Times New Roman" w:eastAsiaTheme="minorEastAsia" w:hAnsi="Times New Roman" w:cs="Times New Roman"/>
-        </w:rPr>
-        <w:t xml:space="preserve">e </w:t>
-      </w:r>
-      <w:r>
-        <w:rPr>
-          <w:rFonts w:ascii="Times New Roman" w:eastAsiaTheme="minorEastAsia" w:hAnsi="Times New Roman" w:cs="Times New Roman"/>
-          <w:b/>
-          <w:bCs/>
-        </w:rPr>
-        <w:t>non descrittive</w:t>
-      </w:r>
-      <w:r>
-        <w:rPr>
-          <w:rFonts w:ascii="Times New Roman" w:eastAsiaTheme="minorEastAsia" w:hAnsi="Times New Roman" w:cs="Times New Roman"/>
-        </w:rPr>
-        <w:t>.</w:t>
-      </w:r>
+    </w:p>
+    <w:p>
+      <w:pPr>
+        <w:rPr>
+          <w:rFonts w:ascii="Times New Roman" w:eastAsiaTheme="minorEastAsia" w:hAnsi="Times New Roman" w:cs="Times New Roman"/>
+        </w:rPr>
+      </w:pPr>
+    </w:p>
+    <w:p>
+      <w:pPr>
+        <w:rPr>
+          <w:rFonts w:ascii="Times New Roman" w:eastAsiaTheme="minorEastAsia" w:hAnsi="Times New Roman" w:cs="Times New Roman"/>
+        </w:rPr>
+      </w:pPr>
+    </w:p>
+    <w:p>
+      <w:pPr>
+        <w:rPr>
+          <w:rFonts w:ascii="Times New Roman" w:eastAsiaTheme="minorEastAsia" w:hAnsi="Times New Roman" w:cs="Times New Roman"/>
+        </w:rPr>
+      </w:pPr>
+    </w:p>
+    <w:p>
+      <w:pPr>
+        <w:rPr>
+          <w:rFonts w:ascii="Times New Roman" w:eastAsiaTheme="minorEastAsia" w:hAnsi="Times New Roman" w:cs="Times New Roman"/>
+        </w:rPr>
+      </w:pPr>
+    </w:p>
+    <w:p>
+      <w:pPr>
+        <w:rPr>
+          <w:rFonts w:ascii="Times New Roman" w:eastAsiaTheme="minorEastAsia" w:hAnsi="Times New Roman" w:cs="Times New Roman"/>
+        </w:rPr>
+      </w:pPr>
+    </w:p>
+    <w:p>
+      <w:pPr>
+        <w:rPr>
+          <w:rFonts w:ascii="Times New Roman" w:eastAsiaTheme="minorEastAsia" w:hAnsi="Times New Roman" w:cs="Times New Roman"/>
+        </w:rPr>
+      </w:pPr>
+    </w:p>
+    <w:p>
+      <w:pPr>
+        <w:rPr>
+          <w:rFonts w:ascii="Times New Roman" w:eastAsiaTheme="minorEastAsia" w:hAnsi="Times New Roman" w:cs="Times New Roman"/>
+        </w:rPr>
+      </w:pPr>
+    </w:p>
+    <w:p>
+      <w:pPr>
+        <w:rPr>
+          <w:rFonts w:ascii="Times New Roman" w:eastAsiaTheme="minorEastAsia" w:hAnsi="Times New Roman" w:cs="Times New Roman"/>
+        </w:rPr>
+      </w:pPr>
+    </w:p>
+    <w:p>
+      <w:pPr>
+        <w:rPr>
+          <w:rFonts w:ascii="Times New Roman" w:eastAsiaTheme="minorEastAsia" w:hAnsi="Times New Roman" w:cs="Times New Roman"/>
+        </w:rPr>
+      </w:pPr>
+    </w:p>
+    <w:p>
+      <w:pPr>
+        <w:rPr>
+          <w:rFonts w:ascii="Times New Roman" w:eastAsiaTheme="minorEastAsia" w:hAnsi="Times New Roman" w:cs="Times New Roman"/>
+        </w:rPr>
+      </w:pPr>
+    </w:p>
+    <w:p>
+      <w:pPr>
+        <w:rPr>
+          <w:rFonts w:ascii="Times New Roman" w:eastAsiaTheme="minorEastAsia" w:hAnsi="Times New Roman" w:cs="Times New Roman"/>
+        </w:rPr>
+      </w:pPr>
+    </w:p>
+    <w:p>
+      <w:pPr>
+        <w:rPr>
+          <w:rFonts w:ascii="Times New Roman" w:eastAsiaTheme="minorEastAsia" w:hAnsi="Times New Roman" w:cs="Times New Roman"/>
+        </w:rPr>
+      </w:pPr>
+    </w:p>
+    <w:p>
+      <w:pPr>
+        <w:rPr>
+          <w:rFonts w:ascii="Times New Roman" w:eastAsiaTheme="minorEastAsia" w:hAnsi="Times New Roman" w:cs="Times New Roman"/>
+        </w:rPr>
+      </w:pPr>
+    </w:p>
+    <w:p>
+      <w:pPr>
+        <w:rPr>
+          <w:rFonts w:ascii="Times New Roman" w:eastAsiaTheme="minorEastAsia" w:hAnsi="Times New Roman" w:cs="Times New Roman"/>
+        </w:rPr>
+      </w:pPr>
+    </w:p>
+    <w:p>
+      <w:pPr>
+        <w:rPr>
+          <w:rFonts w:ascii="Times New Roman" w:eastAsiaTheme="minorEastAsia" w:hAnsi="Times New Roman" w:cs="Times New Roman"/>
+        </w:rPr>
+      </w:pPr>
+    </w:p>
+    <w:p>
+      <w:pPr>
+        <w:rPr>
+          <w:rFonts w:ascii="Times New Roman" w:eastAsiaTheme="minorEastAsia" w:hAnsi="Times New Roman" w:cs="Times New Roman"/>
+        </w:rPr>
+      </w:pPr>
+    </w:p>
+    <w:p>
+      <w:pPr>
+        <w:rPr>
+          <w:rFonts w:ascii="Times New Roman" w:eastAsiaTheme="minorEastAsia" w:hAnsi="Times New Roman" w:cs="Times New Roman"/>
+        </w:rPr>
+      </w:pPr>
+    </w:p>
+    <w:p>
+      <w:pPr>
+        <w:rPr>
+          <w:rFonts w:ascii="Times New Roman" w:eastAsiaTheme="minorEastAsia" w:hAnsi="Times New Roman" w:cs="Times New Roman"/>
+        </w:rPr>
+      </w:pPr>
     </w:p>
     <w:p>
       <w:pPr>
@@ -2176,111 +2356,6 @@
         </w:rPr>
         <w:t>.</w:t>
       </w:r>
-    </w:p>
-    <w:p>
-      <w:pPr>
-        <w:rPr>
-          <w:rFonts w:ascii="Times New Roman" w:eastAsiaTheme="minorEastAsia" w:hAnsi="Times New Roman" w:cs="Times New Roman"/>
-        </w:rPr>
-      </w:pPr>
-    </w:p>
-    <w:p>
-      <w:pPr>
-        <w:rPr>
-          <w:rFonts w:ascii="Times New Roman" w:eastAsiaTheme="minorEastAsia" w:hAnsi="Times New Roman" w:cs="Times New Roman"/>
-        </w:rPr>
-      </w:pPr>
-    </w:p>
-    <w:p>
-      <w:pPr>
-        <w:rPr>
-          <w:rFonts w:ascii="Times New Roman" w:eastAsiaTheme="minorEastAsia" w:hAnsi="Times New Roman" w:cs="Times New Roman"/>
-        </w:rPr>
-      </w:pPr>
-    </w:p>
-    <w:p>
-      <w:pPr>
-        <w:rPr>
-          <w:rFonts w:ascii="Times New Roman" w:eastAsiaTheme="minorEastAsia" w:hAnsi="Times New Roman" w:cs="Times New Roman"/>
-        </w:rPr>
-      </w:pPr>
-    </w:p>
-    <w:p>
-      <w:pPr>
-        <w:rPr>
-          <w:rFonts w:ascii="Times New Roman" w:eastAsiaTheme="minorEastAsia" w:hAnsi="Times New Roman" w:cs="Times New Roman"/>
-        </w:rPr>
-      </w:pPr>
-    </w:p>
-    <w:p>
-      <w:pPr>
-        <w:rPr>
-          <w:rFonts w:ascii="Times New Roman" w:eastAsiaTheme="minorEastAsia" w:hAnsi="Times New Roman" w:cs="Times New Roman"/>
-        </w:rPr>
-      </w:pPr>
-    </w:p>
-    <w:p>
-      <w:pPr>
-        <w:rPr>
-          <w:rFonts w:ascii="Times New Roman" w:eastAsiaTheme="minorEastAsia" w:hAnsi="Times New Roman" w:cs="Times New Roman"/>
-        </w:rPr>
-      </w:pPr>
-    </w:p>
-    <w:p>
-      <w:pPr>
-        <w:rPr>
-          <w:rFonts w:ascii="Times New Roman" w:eastAsiaTheme="minorEastAsia" w:hAnsi="Times New Roman" w:cs="Times New Roman"/>
-        </w:rPr>
-      </w:pPr>
-    </w:p>
-    <w:p>
-      <w:pPr>
-        <w:rPr>
-          <w:rFonts w:ascii="Times New Roman" w:eastAsiaTheme="minorEastAsia" w:hAnsi="Times New Roman" w:cs="Times New Roman"/>
-        </w:rPr>
-      </w:pPr>
-    </w:p>
-    <w:p>
-      <w:pPr>
-        <w:rPr>
-          <w:rFonts w:ascii="Times New Roman" w:eastAsiaTheme="minorEastAsia" w:hAnsi="Times New Roman" w:cs="Times New Roman"/>
-        </w:rPr>
-      </w:pPr>
-    </w:p>
-    <w:p>
-      <w:pPr>
-        <w:rPr>
-          <w:rFonts w:ascii="Times New Roman" w:eastAsiaTheme="minorEastAsia" w:hAnsi="Times New Roman" w:cs="Times New Roman"/>
-        </w:rPr>
-      </w:pPr>
-    </w:p>
-    <w:p>
-      <w:pPr>
-        <w:rPr>
-          <w:rFonts w:ascii="Times New Roman" w:eastAsiaTheme="minorEastAsia" w:hAnsi="Times New Roman" w:cs="Times New Roman"/>
-        </w:rPr>
-      </w:pPr>
-    </w:p>
-    <w:p>
-      <w:pPr>
-        <w:rPr>
-          <w:rFonts w:ascii="Times New Roman" w:eastAsiaTheme="minorEastAsia" w:hAnsi="Times New Roman" w:cs="Times New Roman"/>
-        </w:rPr>
-      </w:pPr>
-    </w:p>
-    <w:p>
-      <w:pPr>
-        <w:rPr>
-          <w:rFonts w:ascii="Times New Roman" w:eastAsiaTheme="minorEastAsia" w:hAnsi="Times New Roman" w:cs="Times New Roman"/>
-        </w:rPr>
-      </w:pPr>
-    </w:p>
-    <w:p>
-      <w:pPr>
-        <w:rPr>
-          <w:rFonts w:ascii="Times New Roman" w:eastAsiaTheme="minorEastAsia" w:hAnsi="Times New Roman" w:cs="Times New Roman"/>
-        </w:rPr>
-      </w:pPr>
     </w:p>
     <w:p>
       <w:pPr>
@@ -2322,7 +2397,6 @@
               <w:rPr>
                 <w:rFonts w:ascii="Times New Roman" w:eastAsiaTheme="minorEastAsia" w:hAnsi="Times New Roman" w:cs="Times New Roman"/>
               </w:rPr>
-              <w:lastRenderedPageBreak/>
               <w:t>Entità</w:t>
             </w:r>
           </w:p>
@@ -2756,7 +2830,13 @@
               <w:rPr>
                 <w:rFonts w:ascii="Times New Roman" w:eastAsiaTheme="minorEastAsia" w:hAnsi="Times New Roman" w:cs="Times New Roman"/>
               </w:rPr>
-              <w:t>Entità figlio di “Dipendente”. Svolge le sue mansioni su un cantiere.</w:t>
+              <w:t>Entità figlio di “Dipendente”. Svolge le sue mansioni su un cantiere</w:t>
+            </w:r>
+            <w:r>
+              <w:rPr>
+                <w:rFonts w:ascii="Times New Roman" w:eastAsiaTheme="minorEastAsia" w:hAnsi="Times New Roman" w:cs="Times New Roman"/>
+              </w:rPr>
+              <w:t xml:space="preserve"> o in un magazzino.</w:t>
             </w:r>
           </w:p>
         </w:tc>
@@ -3483,6 +3563,7 @@
               <w:rPr>
                 <w:rFonts w:ascii="Times New Roman" w:eastAsiaTheme="minorEastAsia" w:hAnsi="Times New Roman" w:cs="Times New Roman"/>
               </w:rPr>
+              <w:lastRenderedPageBreak/>
               <w:t>Fattura</w:t>
             </w:r>
           </w:p>
@@ -3543,20 +3624,6 @@
         </w:tc>
       </w:tr>
     </w:tbl>
-    <w:p>
-      <w:pPr>
-        <w:rPr>
-          <w:rFonts w:ascii="Times New Roman" w:eastAsiaTheme="minorEastAsia" w:hAnsi="Times New Roman" w:cs="Times New Roman"/>
-        </w:rPr>
-      </w:pPr>
-    </w:p>
-    <w:p>
-      <w:pPr>
-        <w:rPr>
-          <w:rFonts w:ascii="Times New Roman" w:eastAsiaTheme="minorEastAsia" w:hAnsi="Times New Roman" w:cs="Times New Roman"/>
-        </w:rPr>
-      </w:pPr>
-    </w:p>
     <w:p>
       <w:pPr>
         <w:rPr>
@@ -3597,7 +3664,6 @@
               <w:rPr>
                 <w:rFonts w:ascii="Times New Roman" w:eastAsiaTheme="minorEastAsia" w:hAnsi="Times New Roman" w:cs="Times New Roman"/>
               </w:rPr>
-              <w:lastRenderedPageBreak/>
               <w:t>Relazione</w:t>
             </w:r>
           </w:p>
@@ -4575,13 +4641,6 @@
       <w:pPr>
         <w:rPr>
           <w:rFonts w:ascii="Times New Roman" w:eastAsiaTheme="minorEastAsia" w:hAnsi="Times New Roman" w:cs="Times New Roman"/>
-        </w:rPr>
-      </w:pPr>
-    </w:p>
-    <w:p>
-      <w:pPr>
-        <w:rPr>
-          <w:rFonts w:ascii="Times New Roman" w:eastAsiaTheme="minorEastAsia" w:hAnsi="Times New Roman" w:cs="Times New Roman"/>
           <w:b/>
           <w:bCs/>
         </w:rPr>
@@ -4590,7 +4649,6 @@
         <w:rPr>
           <w:rFonts w:ascii="Times New Roman" w:eastAsiaTheme="minorEastAsia" w:hAnsi="Times New Roman" w:cs="Times New Roman"/>
         </w:rPr>
-        <w:lastRenderedPageBreak/>
         <w:t xml:space="preserve">Business rules </w:t>
       </w:r>
       <w:r>
@@ -4601,24 +4659,6 @@
         </w:rPr>
         <w:t>non descrittive:</w:t>
       </w:r>
-    </w:p>
-    <w:p>
-      <w:pPr>
-        <w:rPr>
-          <w:rFonts w:ascii="Times New Roman" w:eastAsiaTheme="minorEastAsia" w:hAnsi="Times New Roman" w:cs="Times New Roman"/>
-          <w:b/>
-          <w:bCs/>
-        </w:rPr>
-      </w:pPr>
-    </w:p>
-    <w:p>
-      <w:pPr>
-        <w:rPr>
-          <w:rFonts w:ascii="Times New Roman" w:eastAsiaTheme="minorEastAsia" w:hAnsi="Times New Roman" w:cs="Times New Roman"/>
-          <w:b/>
-          <w:bCs/>
-        </w:rPr>
-      </w:pPr>
     </w:p>
     <w:tbl>
       <w:tblPr>
@@ -5120,7 +5160,25 @@
               <w:rPr>
                 <w:rFonts w:ascii="Times New Roman" w:eastAsiaTheme="minorEastAsia" w:hAnsi="Times New Roman" w:cs="Times New Roman"/>
               </w:rPr>
-              <w:t>L’entità “Sede” deve avere almeno una specializzazione in “Ufficio” ed una in “Magazzino”.</w:t>
+              <w:t>L’entità “Sede” deve avere almeno una specializzazione in “Ufficio”</w:t>
+            </w:r>
+            <w:r>
+              <w:rPr>
+                <w:rFonts w:ascii="Times New Roman" w:eastAsiaTheme="minorEastAsia" w:hAnsi="Times New Roman" w:cs="Times New Roman"/>
+              </w:rPr>
+              <w:t xml:space="preserve">, </w:t>
+            </w:r>
+            <w:r>
+              <w:rPr>
+                <w:rFonts w:ascii="Times New Roman" w:eastAsiaTheme="minorEastAsia" w:hAnsi="Times New Roman" w:cs="Times New Roman"/>
+              </w:rPr>
+              <w:t>una in “Magazzino”</w:t>
+            </w:r>
+            <w:r>
+              <w:rPr>
+                <w:rFonts w:ascii="Times New Roman" w:eastAsiaTheme="minorEastAsia" w:hAnsi="Times New Roman" w:cs="Times New Roman"/>
+              </w:rPr>
+              <w:t xml:space="preserve"> ed una in “Cantiere”.</w:t>
             </w:r>
           </w:p>
         </w:tc>
@@ -5261,20 +5319,6 @@
           <w:rFonts w:ascii="Times New Roman" w:eastAsiaTheme="minorEastAsia" w:hAnsi="Times New Roman" w:cs="Times New Roman"/>
         </w:rPr>
       </w:pPr>
-    </w:p>
-    <w:p>
-      <w:pPr>
-        <w:rPr>
-          <w:rFonts w:ascii="Times New Roman" w:eastAsiaTheme="minorEastAsia" w:hAnsi="Times New Roman" w:cs="Times New Roman"/>
-        </w:rPr>
-      </w:pPr>
-    </w:p>
-    <w:p>
-      <w:pPr>
-        <w:rPr>
-          <w:rFonts w:ascii="Times New Roman" w:eastAsiaTheme="minorEastAsia" w:hAnsi="Times New Roman" w:cs="Times New Roman"/>
-        </w:rPr>
-      </w:pPr>
       <w:r>
         <w:rPr>
           <w:rFonts w:ascii="Times New Roman" w:eastAsiaTheme="minorEastAsia" w:hAnsi="Times New Roman" w:cs="Times New Roman"/>
@@ -5436,7 +5480,19 @@
         <w:rPr>
           <w:rFonts w:ascii="Times New Roman" w:eastAsiaTheme="minorEastAsia" w:hAnsi="Times New Roman" w:cs="Times New Roman"/>
         </w:rPr>
-        <w:t>Selezionare tutti i Dipendenti che lavorano in tutti i Cantieri. (Op.8)</w:t>
+        <w:t xml:space="preserve">Selezionare tutti i Dipendenti che lavorano in tutti </w:t>
+      </w:r>
+      <w:r>
+        <w:rPr>
+          <w:rFonts w:ascii="Times New Roman" w:eastAsiaTheme="minorEastAsia" w:hAnsi="Times New Roman" w:cs="Times New Roman"/>
+        </w:rPr>
+        <w:t>le Sedi</w:t>
+      </w:r>
+      <w:r>
+        <w:rPr>
+          <w:rFonts w:ascii="Times New Roman" w:eastAsiaTheme="minorEastAsia" w:hAnsi="Times New Roman" w:cs="Times New Roman"/>
+        </w:rPr>
+        <w:t>. (Op.8)</w:t>
       </w:r>
     </w:p>
     <w:p>
@@ -5472,8 +5528,19 @@
         <w:rPr>
           <w:rFonts w:ascii="Times New Roman" w:eastAsiaTheme="minorEastAsia" w:hAnsi="Times New Roman" w:cs="Times New Roman"/>
         </w:rPr>
-        <w:lastRenderedPageBreak/>
-        <w:t>Selezionare tutte le fatture usate per pagare i dipendenti. (Op.10)</w:t>
+        <w:t xml:space="preserve">Selezionare tutte le fatture usate per pagare </w:t>
+      </w:r>
+      <w:r>
+        <w:rPr>
+          <w:rFonts w:ascii="Times New Roman" w:eastAsiaTheme="minorEastAsia" w:hAnsi="Times New Roman" w:cs="Times New Roman"/>
+        </w:rPr>
+        <w:t>il personale. (</w:t>
+      </w:r>
+      <w:r>
+        <w:rPr>
+          <w:rFonts w:ascii="Times New Roman" w:eastAsiaTheme="minorEastAsia" w:hAnsi="Times New Roman" w:cs="Times New Roman"/>
+        </w:rPr>
+        <w:t>Op.10)</w:t>
       </w:r>
     </w:p>
     <w:p>
@@ -5493,6 +5560,17 @@
         </w:rPr>
         <w:t>Calcolo del valore complessivo di tutte le fatture. (Op.11)</w:t>
       </w:r>
+    </w:p>
+    <w:p>
+      <w:pPr>
+        <w:rPr>
+          <w:rFonts w:ascii="Times New Roman" w:eastAsiaTheme="minorEastAsia" w:hAnsi="Times New Roman" w:cs="Times New Roman"/>
+          <w:b/>
+          <w:bCs/>
+          <w:sz w:val="40"/>
+          <w:szCs w:val="40"/>
+        </w:rPr>
+      </w:pPr>
     </w:p>
     <w:p>
       <w:pPr>
@@ -5662,7 +5740,7 @@
               <w:rPr>
                 <w:rFonts w:ascii="Times New Roman" w:eastAsiaTheme="minorEastAsia" w:hAnsi="Times New Roman" w:cs="Times New Roman"/>
               </w:rPr>
-              <w:t>Dipendente</w:t>
+              <w:t>Consulente</w:t>
             </w:r>
           </w:p>
         </w:tc>
@@ -5698,7 +5776,7 @@
               <w:rPr>
                 <w:rFonts w:ascii="Times New Roman" w:eastAsiaTheme="minorEastAsia" w:hAnsi="Times New Roman" w:cs="Times New Roman"/>
               </w:rPr>
-              <w:t>300</w:t>
+              <w:t>10</w:t>
             </w:r>
           </w:p>
         </w:tc>
@@ -5716,7 +5794,13 @@
               <w:rPr>
                 <w:rFonts w:ascii="Times New Roman" w:eastAsiaTheme="minorEastAsia" w:hAnsi="Times New Roman" w:cs="Times New Roman"/>
               </w:rPr>
-              <w:t>Si stima ci saranno circa 300 dipendenti al massimo.</w:t>
+              <w:t xml:space="preserve">Si stima ci saranno circa </w:t>
+            </w:r>
+            <w:r>
+              <w:rPr>
+                <w:rFonts w:ascii="Times New Roman" w:eastAsiaTheme="minorEastAsia" w:hAnsi="Times New Roman" w:cs="Times New Roman"/>
+              </w:rPr>
+              <w:t>dieci consulenti al massimo</w:t>
             </w:r>
           </w:p>
         </w:tc>
@@ -5736,7 +5820,7 @@
               <w:rPr>
                 <w:rFonts w:ascii="Times New Roman" w:eastAsiaTheme="minorEastAsia" w:hAnsi="Times New Roman" w:cs="Times New Roman"/>
               </w:rPr>
-              <w:t>Sede</w:t>
+              <w:t>Dipendente</w:t>
             </w:r>
           </w:p>
         </w:tc>
@@ -5772,7 +5856,7 @@
               <w:rPr>
                 <w:rFonts w:ascii="Times New Roman" w:eastAsiaTheme="minorEastAsia" w:hAnsi="Times New Roman" w:cs="Times New Roman"/>
               </w:rPr>
-              <w:t>30</w:t>
+              <w:t>300</w:t>
             </w:r>
           </w:p>
         </w:tc>
@@ -5790,7 +5874,7 @@
               <w:rPr>
                 <w:rFonts w:ascii="Times New Roman" w:eastAsiaTheme="minorEastAsia" w:hAnsi="Times New Roman" w:cs="Times New Roman"/>
               </w:rPr>
-              <w:t>Le sedi di lavoro saranno al massimo 30, secondo business rules al massimo 28 possono essere cantieri.</w:t>
+              <w:t>Si stima ci saranno circa 300 dipendenti al massimo.</w:t>
             </w:r>
           </w:p>
         </w:tc>
@@ -5810,7 +5894,7 @@
               <w:rPr>
                 <w:rFonts w:ascii="Times New Roman" w:eastAsiaTheme="minorEastAsia" w:hAnsi="Times New Roman" w:cs="Times New Roman"/>
               </w:rPr>
-              <w:t>Consulente</w:t>
+              <w:t>Personale</w:t>
             </w:r>
           </w:p>
         </w:tc>
@@ -5846,7 +5930,7 @@
               <w:rPr>
                 <w:rFonts w:ascii="Times New Roman" w:eastAsiaTheme="minorEastAsia" w:hAnsi="Times New Roman" w:cs="Times New Roman"/>
               </w:rPr>
-              <w:t>10</w:t>
+              <w:t>310</w:t>
             </w:r>
           </w:p>
         </w:tc>
@@ -5864,7 +5948,7 @@
               <w:rPr>
                 <w:rFonts w:ascii="Times New Roman" w:eastAsiaTheme="minorEastAsia" w:hAnsi="Times New Roman" w:cs="Times New Roman"/>
               </w:rPr>
-              <w:t>Ci saranno al massimo dieci consulenti.</w:t>
+              <w:t>In totale potranno esserci 310 membri del personale.</w:t>
             </w:r>
           </w:p>
         </w:tc>
@@ -5884,7 +5968,7 @@
               <w:rPr>
                 <w:rFonts w:ascii="Times New Roman" w:eastAsiaTheme="minorEastAsia" w:hAnsi="Times New Roman" w:cs="Times New Roman"/>
               </w:rPr>
-              <w:t>Referente</w:t>
+              <w:t>Sede</w:t>
             </w:r>
           </w:p>
         </w:tc>
@@ -5920,7 +6004,7 @@
               <w:rPr>
                 <w:rFonts w:ascii="Times New Roman" w:eastAsiaTheme="minorEastAsia" w:hAnsi="Times New Roman" w:cs="Times New Roman"/>
               </w:rPr>
-              <w:t>28</w:t>
+              <w:t>30</w:t>
             </w:r>
           </w:p>
         </w:tc>
@@ -5938,7 +6022,7 @@
               <w:rPr>
                 <w:rFonts w:ascii="Times New Roman" w:eastAsiaTheme="minorEastAsia" w:hAnsi="Times New Roman" w:cs="Times New Roman"/>
               </w:rPr>
-              <w:t>Ci potrà essere al massimo un referente per ogni cantiere</w:t>
+              <w:t>Le sedi di lavoro saranno al massimo 30.</w:t>
             </w:r>
           </w:p>
         </w:tc>
@@ -5958,7 +6042,7 @@
               <w:rPr>
                 <w:rFonts w:ascii="Times New Roman" w:eastAsiaTheme="minorEastAsia" w:hAnsi="Times New Roman" w:cs="Times New Roman"/>
               </w:rPr>
-              <w:t>Fattura</w:t>
+              <w:t>Cantiere</w:t>
             </w:r>
           </w:p>
         </w:tc>
@@ -5994,7 +6078,7 @@
               <w:rPr>
                 <w:rFonts w:ascii="Times New Roman" w:eastAsiaTheme="minorEastAsia" w:hAnsi="Times New Roman" w:cs="Times New Roman"/>
               </w:rPr>
-              <w:t>6000*</w:t>
+              <w:t>28</w:t>
             </w:r>
           </w:p>
         </w:tc>
@@ -6012,7 +6096,13 @@
               <w:rPr>
                 <w:rFonts w:ascii="Times New Roman" w:eastAsiaTheme="minorEastAsia" w:hAnsi="Times New Roman" w:cs="Times New Roman"/>
               </w:rPr>
-              <w:t>Si stima ogni anno vengano emesse 6000 fatture.</w:t>
+              <w:t>S</w:t>
+            </w:r>
+            <w:r>
+              <w:rPr>
+                <w:rFonts w:ascii="Times New Roman" w:eastAsiaTheme="minorEastAsia" w:hAnsi="Times New Roman" w:cs="Times New Roman"/>
+              </w:rPr>
+              <w:t>econdo business rules al massimo 28 possono essere cantieri.</w:t>
             </w:r>
           </w:p>
         </w:tc>
@@ -6032,7 +6122,7 @@
               <w:rPr>
                 <w:rFonts w:ascii="Times New Roman" w:eastAsiaTheme="minorEastAsia" w:hAnsi="Times New Roman" w:cs="Times New Roman"/>
               </w:rPr>
-              <w:t>Lotto Materiale</w:t>
+              <w:t>Magazzino</w:t>
             </w:r>
           </w:p>
         </w:tc>
@@ -6068,7 +6158,7 @@
               <w:rPr>
                 <w:rFonts w:ascii="Times New Roman" w:eastAsiaTheme="minorEastAsia" w:hAnsi="Times New Roman" w:cs="Times New Roman"/>
               </w:rPr>
-              <w:t>40</w:t>
+              <w:t>28</w:t>
             </w:r>
           </w:p>
         </w:tc>
@@ -6086,7 +6176,19 @@
               <w:rPr>
                 <w:rFonts w:ascii="Times New Roman" w:eastAsiaTheme="minorEastAsia" w:hAnsi="Times New Roman" w:cs="Times New Roman"/>
               </w:rPr>
-              <w:t xml:space="preserve">Si stima ci saranno 40 lotti materiali diversi al massimo. </w:t>
+              <w:t>S</w:t>
+            </w:r>
+            <w:r>
+              <w:rPr>
+                <w:rFonts w:ascii="Times New Roman" w:eastAsiaTheme="minorEastAsia" w:hAnsi="Times New Roman" w:cs="Times New Roman"/>
+              </w:rPr>
+              <w:t xml:space="preserve">econdo business rules al massimo 28 possono essere </w:t>
+            </w:r>
+            <w:r>
+              <w:rPr>
+                <w:rFonts w:ascii="Times New Roman" w:eastAsiaTheme="minorEastAsia" w:hAnsi="Times New Roman" w:cs="Times New Roman"/>
+              </w:rPr>
+              <w:t>magazzini.</w:t>
             </w:r>
           </w:p>
         </w:tc>
@@ -6106,7 +6208,7 @@
               <w:rPr>
                 <w:rFonts w:ascii="Times New Roman" w:eastAsiaTheme="minorEastAsia" w:hAnsi="Times New Roman" w:cs="Times New Roman"/>
               </w:rPr>
-              <w:t>Veicolo</w:t>
+              <w:t>Ufficio</w:t>
             </w:r>
           </w:p>
         </w:tc>
@@ -6142,7 +6244,7 @@
               <w:rPr>
                 <w:rFonts w:ascii="Times New Roman" w:eastAsiaTheme="minorEastAsia" w:hAnsi="Times New Roman" w:cs="Times New Roman"/>
               </w:rPr>
-              <w:t>10</w:t>
+              <w:t>28</w:t>
             </w:r>
           </w:p>
         </w:tc>
@@ -6160,7 +6262,19 @@
               <w:rPr>
                 <w:rFonts w:ascii="Times New Roman" w:eastAsiaTheme="minorEastAsia" w:hAnsi="Times New Roman" w:cs="Times New Roman"/>
               </w:rPr>
-              <w:t>Vengono utilizzati al massimo dieci veicoli</w:t>
+              <w:t>S</w:t>
+            </w:r>
+            <w:r>
+              <w:rPr>
+                <w:rFonts w:ascii="Times New Roman" w:eastAsiaTheme="minorEastAsia" w:hAnsi="Times New Roman" w:cs="Times New Roman"/>
+              </w:rPr>
+              <w:t xml:space="preserve">econdo business rules al massimo 28 possono essere </w:t>
+            </w:r>
+            <w:r>
+              <w:rPr>
+                <w:rFonts w:ascii="Times New Roman" w:eastAsiaTheme="minorEastAsia" w:hAnsi="Times New Roman" w:cs="Times New Roman"/>
+              </w:rPr>
+              <w:t>uffici.</w:t>
             </w:r>
           </w:p>
         </w:tc>
@@ -6180,7 +6294,7 @@
               <w:rPr>
                 <w:rFonts w:ascii="Times New Roman" w:eastAsiaTheme="minorEastAsia" w:hAnsi="Times New Roman" w:cs="Times New Roman"/>
               </w:rPr>
-              <w:t>Assegnazione Materiali</w:t>
+              <w:t>Referente</w:t>
             </w:r>
           </w:p>
         </w:tc>
@@ -6198,7 +6312,7 @@
               <w:rPr>
                 <w:rFonts w:ascii="Times New Roman" w:eastAsiaTheme="minorEastAsia" w:hAnsi="Times New Roman" w:cs="Times New Roman"/>
               </w:rPr>
-              <w:t>Relazione</w:t>
+              <w:t>Entità</w:t>
             </w:r>
           </w:p>
         </w:tc>
@@ -6216,7 +6330,7 @@
               <w:rPr>
                 <w:rFonts w:ascii="Times New Roman" w:eastAsiaTheme="minorEastAsia" w:hAnsi="Times New Roman" w:cs="Times New Roman"/>
               </w:rPr>
-              <w:t>1200</w:t>
+              <w:t>28</w:t>
             </w:r>
           </w:p>
         </w:tc>
@@ -6234,7 +6348,7 @@
               <w:rPr>
                 <w:rFonts w:ascii="Times New Roman" w:eastAsiaTheme="minorEastAsia" w:hAnsi="Times New Roman" w:cs="Times New Roman"/>
               </w:rPr>
-              <w:t>Il limite superiore del volume di assegnazione materiali è dato dal prodotto del numero di lotti materiale per il numero di cantieri.</w:t>
+              <w:t>Ci potrà essere al massimo un referente per ogni cantiere</w:t>
             </w:r>
           </w:p>
         </w:tc>
@@ -6254,7 +6368,7 @@
               <w:rPr>
                 <w:rFonts w:ascii="Times New Roman" w:eastAsiaTheme="minorEastAsia" w:hAnsi="Times New Roman" w:cs="Times New Roman"/>
               </w:rPr>
-              <w:t>Assegnazione Veicoli</w:t>
+              <w:t>Fattura</w:t>
             </w:r>
           </w:p>
         </w:tc>
@@ -6272,7 +6386,7 @@
               <w:rPr>
                 <w:rFonts w:ascii="Times New Roman" w:eastAsiaTheme="minorEastAsia" w:hAnsi="Times New Roman" w:cs="Times New Roman"/>
               </w:rPr>
-              <w:t>Relazione</w:t>
+              <w:t>Entità</w:t>
             </w:r>
           </w:p>
         </w:tc>
@@ -6290,7 +6404,7 @@
               <w:rPr>
                 <w:rFonts w:ascii="Times New Roman" w:eastAsiaTheme="minorEastAsia" w:hAnsi="Times New Roman" w:cs="Times New Roman"/>
               </w:rPr>
-              <w:t>10</w:t>
+              <w:t>6000*</w:t>
             </w:r>
           </w:p>
         </w:tc>
@@ -6308,7 +6422,7 @@
               <w:rPr>
                 <w:rFonts w:ascii="Times New Roman" w:eastAsiaTheme="minorEastAsia" w:hAnsi="Times New Roman" w:cs="Times New Roman"/>
               </w:rPr>
-              <w:t>Potranno esserci assegnazioni veicoli pari al numero di veicoli.</w:t>
+              <w:t>Si stima ogni anno vengano emesse 6000 fatture.</w:t>
             </w:r>
           </w:p>
         </w:tc>
@@ -6328,7 +6442,7 @@
               <w:rPr>
                 <w:rFonts w:ascii="Times New Roman" w:eastAsiaTheme="minorEastAsia" w:hAnsi="Times New Roman" w:cs="Times New Roman"/>
               </w:rPr>
-              <w:t>Luogo di Lavoro</w:t>
+              <w:t>Lotto Materiale</w:t>
             </w:r>
           </w:p>
         </w:tc>
@@ -6346,7 +6460,7 @@
               <w:rPr>
                 <w:rFonts w:ascii="Times New Roman" w:eastAsiaTheme="minorEastAsia" w:hAnsi="Times New Roman" w:cs="Times New Roman"/>
               </w:rPr>
-              <w:t>Relazione</w:t>
+              <w:t>Entità</w:t>
             </w:r>
           </w:p>
         </w:tc>
@@ -6364,7 +6478,7 @@
               <w:rPr>
                 <w:rFonts w:ascii="Times New Roman" w:eastAsiaTheme="minorEastAsia" w:hAnsi="Times New Roman" w:cs="Times New Roman"/>
               </w:rPr>
-              <w:t>9000</w:t>
+              <w:t>40</w:t>
             </w:r>
           </w:p>
         </w:tc>
@@ -6382,7 +6496,7 @@
               <w:rPr>
                 <w:rFonts w:ascii="Times New Roman" w:eastAsiaTheme="minorEastAsia" w:hAnsi="Times New Roman" w:cs="Times New Roman"/>
               </w:rPr>
-              <w:t xml:space="preserve">Il caso massimo di questa relazione è quello in cui tutti i dipendenti lavorino in tutte le sedi. </w:t>
+              <w:t xml:space="preserve">Si stima ci saranno 40 lotti materiali diversi al massimo. </w:t>
             </w:r>
           </w:p>
         </w:tc>
@@ -6402,7 +6516,7 @@
               <w:rPr>
                 <w:rFonts w:ascii="Times New Roman" w:eastAsiaTheme="minorEastAsia" w:hAnsi="Times New Roman" w:cs="Times New Roman"/>
               </w:rPr>
-              <w:t>Paga Dipendente</w:t>
+              <w:t>Macchinario</w:t>
             </w:r>
           </w:p>
         </w:tc>
@@ -6420,7 +6534,7 @@
               <w:rPr>
                 <w:rFonts w:ascii="Times New Roman" w:eastAsiaTheme="minorEastAsia" w:hAnsi="Times New Roman" w:cs="Times New Roman"/>
               </w:rPr>
-              <w:t>Relazione</w:t>
+              <w:t>Entità</w:t>
             </w:r>
           </w:p>
         </w:tc>
@@ -6438,7 +6552,7 @@
               <w:rPr>
                 <w:rFonts w:ascii="Times New Roman" w:eastAsiaTheme="minorEastAsia" w:hAnsi="Times New Roman" w:cs="Times New Roman"/>
               </w:rPr>
-              <w:t>3600</w:t>
+              <w:t>60</w:t>
             </w:r>
           </w:p>
         </w:tc>
@@ -6456,7 +6570,7 @@
               <w:rPr>
                 <w:rFonts w:ascii="Times New Roman" w:eastAsiaTheme="minorEastAsia" w:hAnsi="Times New Roman" w:cs="Times New Roman"/>
               </w:rPr>
-              <w:t>Ogni anno ogni dipendente viene pagato dodici volte (tredicesima e quattordicesima sono distribuite in busta paga)</w:t>
+              <w:t>Ci saranno al massimo due macchinari per cantiere.</w:t>
             </w:r>
           </w:p>
         </w:tc>
@@ -6476,8 +6590,156 @@
               <w:rPr>
                 <w:rFonts w:ascii="Times New Roman" w:eastAsiaTheme="minorEastAsia" w:hAnsi="Times New Roman" w:cs="Times New Roman"/>
               </w:rPr>
+              <w:t>Veicolo</w:t>
+            </w:r>
+          </w:p>
+        </w:tc>
+        <w:tc>
+          <w:tcPr>
+            <w:tcW w:w="2468" w:type="dxa"/>
+          </w:tcPr>
+          <w:p>
+            <w:pPr>
+              <w:rPr>
+                <w:rFonts w:ascii="Times New Roman" w:eastAsiaTheme="minorEastAsia" w:hAnsi="Times New Roman" w:cs="Times New Roman"/>
+              </w:rPr>
+            </w:pPr>
+            <w:r>
+              <w:rPr>
+                <w:rFonts w:ascii="Times New Roman" w:eastAsiaTheme="minorEastAsia" w:hAnsi="Times New Roman" w:cs="Times New Roman"/>
+              </w:rPr>
+              <w:t>Entità</w:t>
+            </w:r>
+          </w:p>
+        </w:tc>
+        <w:tc>
+          <w:tcPr>
+            <w:tcW w:w="2409" w:type="dxa"/>
+          </w:tcPr>
+          <w:p>
+            <w:pPr>
+              <w:rPr>
+                <w:rFonts w:ascii="Times New Roman" w:eastAsiaTheme="minorEastAsia" w:hAnsi="Times New Roman" w:cs="Times New Roman"/>
+              </w:rPr>
+            </w:pPr>
+            <w:r>
+              <w:rPr>
+                <w:rFonts w:ascii="Times New Roman" w:eastAsiaTheme="minorEastAsia" w:hAnsi="Times New Roman" w:cs="Times New Roman"/>
+              </w:rPr>
+              <w:t>10</w:t>
+            </w:r>
+          </w:p>
+        </w:tc>
+        <w:tc>
+          <w:tcPr>
+            <w:tcW w:w="2163" w:type="dxa"/>
+          </w:tcPr>
+          <w:p>
+            <w:pPr>
+              <w:rPr>
+                <w:rFonts w:ascii="Times New Roman" w:eastAsiaTheme="minorEastAsia" w:hAnsi="Times New Roman" w:cs="Times New Roman"/>
+              </w:rPr>
+            </w:pPr>
+            <w:r>
+              <w:rPr>
+                <w:rFonts w:ascii="Times New Roman" w:eastAsiaTheme="minorEastAsia" w:hAnsi="Times New Roman" w:cs="Times New Roman"/>
+              </w:rPr>
+              <w:t>Vengono utilizzati al massimo dieci veicoli</w:t>
+            </w:r>
+          </w:p>
+        </w:tc>
+      </w:tr>
+      <w:tr>
+        <w:tc>
+          <w:tcPr>
+            <w:tcW w:w="2588" w:type="dxa"/>
+          </w:tcPr>
+          <w:p>
+            <w:pPr>
+              <w:rPr>
+                <w:rFonts w:ascii="Times New Roman" w:eastAsiaTheme="minorEastAsia" w:hAnsi="Times New Roman" w:cs="Times New Roman"/>
+              </w:rPr>
+            </w:pPr>
+            <w:r>
+              <w:rPr>
+                <w:rFonts w:ascii="Times New Roman" w:eastAsiaTheme="minorEastAsia" w:hAnsi="Times New Roman" w:cs="Times New Roman"/>
+              </w:rPr>
+              <w:t>Assegnazione Materiali</w:t>
+            </w:r>
+          </w:p>
+        </w:tc>
+        <w:tc>
+          <w:tcPr>
+            <w:tcW w:w="2468" w:type="dxa"/>
+          </w:tcPr>
+          <w:p>
+            <w:pPr>
+              <w:rPr>
+                <w:rFonts w:ascii="Times New Roman" w:eastAsiaTheme="minorEastAsia" w:hAnsi="Times New Roman" w:cs="Times New Roman"/>
+              </w:rPr>
+            </w:pPr>
+            <w:r>
+              <w:rPr>
+                <w:rFonts w:ascii="Times New Roman" w:eastAsiaTheme="minorEastAsia" w:hAnsi="Times New Roman" w:cs="Times New Roman"/>
+              </w:rPr>
+              <w:t>Relazione</w:t>
+            </w:r>
+          </w:p>
+        </w:tc>
+        <w:tc>
+          <w:tcPr>
+            <w:tcW w:w="2409" w:type="dxa"/>
+          </w:tcPr>
+          <w:p>
+            <w:pPr>
+              <w:rPr>
+                <w:rFonts w:ascii="Times New Roman" w:eastAsiaTheme="minorEastAsia" w:hAnsi="Times New Roman" w:cs="Times New Roman"/>
+              </w:rPr>
+            </w:pPr>
+            <w:r>
+              <w:rPr>
+                <w:rFonts w:ascii="Times New Roman" w:eastAsiaTheme="minorEastAsia" w:hAnsi="Times New Roman" w:cs="Times New Roman"/>
+              </w:rPr>
+              <w:t>1200</w:t>
+            </w:r>
+          </w:p>
+        </w:tc>
+        <w:tc>
+          <w:tcPr>
+            <w:tcW w:w="2163" w:type="dxa"/>
+          </w:tcPr>
+          <w:p>
+            <w:pPr>
+              <w:rPr>
+                <w:rFonts w:ascii="Times New Roman" w:eastAsiaTheme="minorEastAsia" w:hAnsi="Times New Roman" w:cs="Times New Roman"/>
+              </w:rPr>
+            </w:pPr>
+            <w:r>
+              <w:rPr>
+                <w:rFonts w:ascii="Times New Roman" w:eastAsiaTheme="minorEastAsia" w:hAnsi="Times New Roman" w:cs="Times New Roman"/>
+              </w:rPr>
+              <w:t>Il limite superiore del volume di assegnazione materiali è dato dal prodotto del numero di lotti materiale per il numero di cantieri.</w:t>
+            </w:r>
+          </w:p>
+        </w:tc>
+      </w:tr>
+      <w:tr>
+        <w:tc>
+          <w:tcPr>
+            <w:tcW w:w="2588" w:type="dxa"/>
+          </w:tcPr>
+          <w:p>
+            <w:pPr>
+              <w:rPr>
+                <w:rFonts w:ascii="Times New Roman" w:eastAsiaTheme="minorEastAsia" w:hAnsi="Times New Roman" w:cs="Times New Roman"/>
+              </w:rPr>
+            </w:pPr>
+            <w:r>
+              <w:rPr>
+                <w:rFonts w:ascii="Times New Roman" w:eastAsiaTheme="minorEastAsia" w:hAnsi="Times New Roman" w:cs="Times New Roman"/>
+              </w:rPr>
               <w:lastRenderedPageBreak/>
-              <w:t>Paga Consulente</w:t>
+              <w:t>Assegnazione Macchinari</w:t>
             </w:r>
           </w:p>
         </w:tc>
@@ -6513,7 +6775,7 @@
               <w:rPr>
                 <w:rFonts w:ascii="Times New Roman" w:eastAsiaTheme="minorEastAsia" w:hAnsi="Times New Roman" w:cs="Times New Roman"/>
               </w:rPr>
-              <w:t>120</w:t>
+              <w:t>60</w:t>
             </w:r>
           </w:p>
         </w:tc>
@@ -6531,13 +6793,229 @@
               <w:rPr>
                 <w:rFonts w:ascii="Times New Roman" w:eastAsiaTheme="minorEastAsia" w:hAnsi="Times New Roman" w:cs="Times New Roman"/>
               </w:rPr>
-              <w:t xml:space="preserve">Ogni anno ogni consulente viene pagato </w:t>
-            </w:r>
-            <w:r>
-              <w:rPr>
-                <w:rFonts w:ascii="Times New Roman" w:eastAsiaTheme="minorEastAsia" w:hAnsi="Times New Roman" w:cs="Times New Roman"/>
-              </w:rPr>
-              <w:t>12 volte.</w:t>
+              <w:t>Ogni macchinario dovrà essere assegnato ad un cantiere.</w:t>
+            </w:r>
+          </w:p>
+        </w:tc>
+      </w:tr>
+      <w:tr>
+        <w:tc>
+          <w:tcPr>
+            <w:tcW w:w="2588" w:type="dxa"/>
+          </w:tcPr>
+          <w:p>
+            <w:pPr>
+              <w:rPr>
+                <w:rFonts w:ascii="Times New Roman" w:eastAsiaTheme="minorEastAsia" w:hAnsi="Times New Roman" w:cs="Times New Roman"/>
+              </w:rPr>
+            </w:pPr>
+            <w:r>
+              <w:rPr>
+                <w:rFonts w:ascii="Times New Roman" w:eastAsiaTheme="minorEastAsia" w:hAnsi="Times New Roman" w:cs="Times New Roman"/>
+              </w:rPr>
+              <w:t>Assegnazione Veicoli</w:t>
+            </w:r>
+          </w:p>
+        </w:tc>
+        <w:tc>
+          <w:tcPr>
+            <w:tcW w:w="2468" w:type="dxa"/>
+          </w:tcPr>
+          <w:p>
+            <w:pPr>
+              <w:rPr>
+                <w:rFonts w:ascii="Times New Roman" w:eastAsiaTheme="minorEastAsia" w:hAnsi="Times New Roman" w:cs="Times New Roman"/>
+              </w:rPr>
+            </w:pPr>
+            <w:r>
+              <w:rPr>
+                <w:rFonts w:ascii="Times New Roman" w:eastAsiaTheme="minorEastAsia" w:hAnsi="Times New Roman" w:cs="Times New Roman"/>
+              </w:rPr>
+              <w:t>Relazione</w:t>
+            </w:r>
+          </w:p>
+        </w:tc>
+        <w:tc>
+          <w:tcPr>
+            <w:tcW w:w="2409" w:type="dxa"/>
+          </w:tcPr>
+          <w:p>
+            <w:pPr>
+              <w:rPr>
+                <w:rFonts w:ascii="Times New Roman" w:eastAsiaTheme="minorEastAsia" w:hAnsi="Times New Roman" w:cs="Times New Roman"/>
+              </w:rPr>
+            </w:pPr>
+            <w:r>
+              <w:rPr>
+                <w:rFonts w:ascii="Times New Roman" w:eastAsiaTheme="minorEastAsia" w:hAnsi="Times New Roman" w:cs="Times New Roman"/>
+              </w:rPr>
+              <w:t>10</w:t>
+            </w:r>
+          </w:p>
+        </w:tc>
+        <w:tc>
+          <w:tcPr>
+            <w:tcW w:w="2163" w:type="dxa"/>
+          </w:tcPr>
+          <w:p>
+            <w:pPr>
+              <w:rPr>
+                <w:rFonts w:ascii="Times New Roman" w:eastAsiaTheme="minorEastAsia" w:hAnsi="Times New Roman" w:cs="Times New Roman"/>
+              </w:rPr>
+            </w:pPr>
+            <w:r>
+              <w:rPr>
+                <w:rFonts w:ascii="Times New Roman" w:eastAsiaTheme="minorEastAsia" w:hAnsi="Times New Roman" w:cs="Times New Roman"/>
+              </w:rPr>
+              <w:t>Potranno esserci assegnazioni veicoli pari al numero di veicoli.</w:t>
+            </w:r>
+          </w:p>
+        </w:tc>
+      </w:tr>
+      <w:tr>
+        <w:tc>
+          <w:tcPr>
+            <w:tcW w:w="2588" w:type="dxa"/>
+          </w:tcPr>
+          <w:p>
+            <w:pPr>
+              <w:rPr>
+                <w:rFonts w:ascii="Times New Roman" w:eastAsiaTheme="minorEastAsia" w:hAnsi="Times New Roman" w:cs="Times New Roman"/>
+              </w:rPr>
+            </w:pPr>
+            <w:r>
+              <w:rPr>
+                <w:rFonts w:ascii="Times New Roman" w:eastAsiaTheme="minorEastAsia" w:hAnsi="Times New Roman" w:cs="Times New Roman"/>
+              </w:rPr>
+              <w:t>Luogo di Lavoro</w:t>
+            </w:r>
+          </w:p>
+        </w:tc>
+        <w:tc>
+          <w:tcPr>
+            <w:tcW w:w="2468" w:type="dxa"/>
+          </w:tcPr>
+          <w:p>
+            <w:pPr>
+              <w:rPr>
+                <w:rFonts w:ascii="Times New Roman" w:eastAsiaTheme="minorEastAsia" w:hAnsi="Times New Roman" w:cs="Times New Roman"/>
+              </w:rPr>
+            </w:pPr>
+            <w:r>
+              <w:rPr>
+                <w:rFonts w:ascii="Times New Roman" w:eastAsiaTheme="minorEastAsia" w:hAnsi="Times New Roman" w:cs="Times New Roman"/>
+              </w:rPr>
+              <w:t>Relazione</w:t>
+            </w:r>
+          </w:p>
+        </w:tc>
+        <w:tc>
+          <w:tcPr>
+            <w:tcW w:w="2409" w:type="dxa"/>
+          </w:tcPr>
+          <w:p>
+            <w:pPr>
+              <w:rPr>
+                <w:rFonts w:ascii="Times New Roman" w:eastAsiaTheme="minorEastAsia" w:hAnsi="Times New Roman" w:cs="Times New Roman"/>
+              </w:rPr>
+            </w:pPr>
+            <w:r>
+              <w:rPr>
+                <w:rFonts w:ascii="Times New Roman" w:eastAsiaTheme="minorEastAsia" w:hAnsi="Times New Roman" w:cs="Times New Roman"/>
+              </w:rPr>
+              <w:t>9000</w:t>
+            </w:r>
+          </w:p>
+        </w:tc>
+        <w:tc>
+          <w:tcPr>
+            <w:tcW w:w="2163" w:type="dxa"/>
+          </w:tcPr>
+          <w:p>
+            <w:pPr>
+              <w:rPr>
+                <w:rFonts w:ascii="Times New Roman" w:eastAsiaTheme="minorEastAsia" w:hAnsi="Times New Roman" w:cs="Times New Roman"/>
+              </w:rPr>
+            </w:pPr>
+            <w:r>
+              <w:rPr>
+                <w:rFonts w:ascii="Times New Roman" w:eastAsiaTheme="minorEastAsia" w:hAnsi="Times New Roman" w:cs="Times New Roman"/>
+              </w:rPr>
+              <w:t xml:space="preserve">Il caso massimo di questa relazione è quello in cui tutti i dipendenti lavorino in tutte le sedi. </w:t>
+            </w:r>
+          </w:p>
+        </w:tc>
+      </w:tr>
+      <w:tr>
+        <w:tc>
+          <w:tcPr>
+            <w:tcW w:w="2588" w:type="dxa"/>
+          </w:tcPr>
+          <w:p>
+            <w:pPr>
+              <w:rPr>
+                <w:rFonts w:ascii="Times New Roman" w:eastAsiaTheme="minorEastAsia" w:hAnsi="Times New Roman" w:cs="Times New Roman"/>
+              </w:rPr>
+            </w:pPr>
+            <w:r>
+              <w:rPr>
+                <w:rFonts w:ascii="Times New Roman" w:eastAsiaTheme="minorEastAsia" w:hAnsi="Times New Roman" w:cs="Times New Roman"/>
+              </w:rPr>
+              <w:t>Paga</w:t>
+            </w:r>
+          </w:p>
+        </w:tc>
+        <w:tc>
+          <w:tcPr>
+            <w:tcW w:w="2468" w:type="dxa"/>
+          </w:tcPr>
+          <w:p>
+            <w:pPr>
+              <w:rPr>
+                <w:rFonts w:ascii="Times New Roman" w:eastAsiaTheme="minorEastAsia" w:hAnsi="Times New Roman" w:cs="Times New Roman"/>
+              </w:rPr>
+            </w:pPr>
+            <w:r>
+              <w:rPr>
+                <w:rFonts w:ascii="Times New Roman" w:eastAsiaTheme="minorEastAsia" w:hAnsi="Times New Roman" w:cs="Times New Roman"/>
+              </w:rPr>
+              <w:t>Relazione</w:t>
+            </w:r>
+          </w:p>
+        </w:tc>
+        <w:tc>
+          <w:tcPr>
+            <w:tcW w:w="2409" w:type="dxa"/>
+          </w:tcPr>
+          <w:p>
+            <w:pPr>
+              <w:rPr>
+                <w:rFonts w:ascii="Times New Roman" w:eastAsiaTheme="minorEastAsia" w:hAnsi="Times New Roman" w:cs="Times New Roman"/>
+              </w:rPr>
+            </w:pPr>
+            <w:r>
+              <w:rPr>
+                <w:rFonts w:ascii="Times New Roman" w:eastAsiaTheme="minorEastAsia" w:hAnsi="Times New Roman" w:cs="Times New Roman"/>
+              </w:rPr>
+              <w:t>3720</w:t>
+            </w:r>
+          </w:p>
+        </w:tc>
+        <w:tc>
+          <w:tcPr>
+            <w:tcW w:w="2163" w:type="dxa"/>
+          </w:tcPr>
+          <w:p>
+            <w:pPr>
+              <w:rPr>
+                <w:rFonts w:ascii="Times New Roman" w:eastAsiaTheme="minorEastAsia" w:hAnsi="Times New Roman" w:cs="Times New Roman"/>
+              </w:rPr>
+            </w:pPr>
+            <w:r>
+              <w:rPr>
+                <w:rFonts w:ascii="Times New Roman" w:eastAsiaTheme="minorEastAsia" w:hAnsi="Times New Roman" w:cs="Times New Roman"/>
+              </w:rPr>
+              <w:t>Ogni anno ogni elemento del personale viene pagato dodici volte (tredicesima e quattordicesima sono distribuite in busta paga).</w:t>
             </w:r>
           </w:p>
         </w:tc>
@@ -7395,6 +7873,41 @@
         </w:tc>
       </w:tr>
     </w:tbl>
+    <w:p>
+      <w:pPr>
+        <w:rPr>
+          <w:rFonts w:ascii="Times New Roman" w:eastAsiaTheme="minorEastAsia" w:hAnsi="Times New Roman" w:cs="Times New Roman"/>
+        </w:rPr>
+      </w:pPr>
+    </w:p>
+    <w:p>
+      <w:pPr>
+        <w:rPr>
+          <w:rFonts w:ascii="Times New Roman" w:eastAsiaTheme="minorEastAsia" w:hAnsi="Times New Roman" w:cs="Times New Roman"/>
+        </w:rPr>
+      </w:pPr>
+    </w:p>
+    <w:p>
+      <w:pPr>
+        <w:rPr>
+          <w:rFonts w:ascii="Times New Roman" w:eastAsiaTheme="minorEastAsia" w:hAnsi="Times New Roman" w:cs="Times New Roman"/>
+        </w:rPr>
+      </w:pPr>
+    </w:p>
+    <w:p>
+      <w:pPr>
+        <w:rPr>
+          <w:rFonts w:ascii="Times New Roman" w:eastAsiaTheme="minorEastAsia" w:hAnsi="Times New Roman" w:cs="Times New Roman"/>
+        </w:rPr>
+      </w:pPr>
+    </w:p>
+    <w:p>
+      <w:pPr>
+        <w:rPr>
+          <w:rFonts w:ascii="Times New Roman" w:eastAsiaTheme="minorEastAsia" w:hAnsi="Times New Roman" w:cs="Times New Roman"/>
+        </w:rPr>
+      </w:pPr>
+    </w:p>
     <w:p>
       <w:pPr>
         <w:rPr>
@@ -7613,6 +8126,13 @@
           <w:rFonts w:ascii="Times New Roman" w:eastAsiaTheme="minorEastAsia" w:hAnsi="Times New Roman" w:cs="Times New Roman"/>
         </w:rPr>
       </w:pPr>
+    </w:p>
+    <w:p>
+      <w:pPr>
+        <w:rPr>
+          <w:rFonts w:ascii="Times New Roman" w:eastAsiaTheme="minorEastAsia" w:hAnsi="Times New Roman" w:cs="Times New Roman"/>
+        </w:rPr>
+      </w:pPr>
       <w:r>
         <w:rPr>
           <w:rFonts w:ascii="Times New Roman" w:eastAsiaTheme="minorEastAsia" w:hAnsi="Times New Roman" w:cs="Times New Roman"/>
@@ -8293,7 +8813,7 @@
               <w:rPr>
                 <w:rFonts w:ascii="Times New Roman" w:eastAsiaTheme="minorEastAsia" w:hAnsi="Times New Roman" w:cs="Times New Roman"/>
               </w:rPr>
-              <w:t>A</w:t>
+              <w:t>S</w:t>
             </w:r>
           </w:p>
         </w:tc>
@@ -8332,7 +8852,6 @@
         <w:rPr>
           <w:rFonts w:ascii="Times New Roman" w:eastAsiaTheme="minorEastAsia" w:hAnsi="Times New Roman" w:cs="Times New Roman"/>
         </w:rPr>
-        <w:lastRenderedPageBreak/>
         <w:t xml:space="preserve">Costo complessivo: </w:t>
       </w:r>
       <w:r>
@@ -8351,7 +8870,19 @@
         <w:rPr>
           <w:rFonts w:ascii="Times New Roman" w:eastAsiaTheme="minorEastAsia" w:hAnsi="Times New Roman" w:cs="Times New Roman"/>
         </w:rPr>
-        <w:t>3172</w:t>
+        <w:t>3</w:t>
+      </w:r>
+      <w:r>
+        <w:rPr>
+          <w:rFonts w:ascii="Times New Roman" w:eastAsiaTheme="minorEastAsia" w:hAnsi="Times New Roman" w:cs="Times New Roman"/>
+        </w:rPr>
+        <w:t>.</w:t>
+      </w:r>
+      <w:r>
+        <w:rPr>
+          <w:rFonts w:ascii="Times New Roman" w:eastAsiaTheme="minorEastAsia" w:hAnsi="Times New Roman" w:cs="Times New Roman"/>
+        </w:rPr>
+        <w:t>172</w:t>
       </w:r>
       <w:r>
         <w:rPr>
@@ -8715,7 +9246,19 @@
         <w:rPr>
           <w:rFonts w:ascii="Times New Roman" w:eastAsiaTheme="minorEastAsia" w:hAnsi="Times New Roman" w:cs="Times New Roman"/>
         </w:rPr>
-        <w:t>7560</w:t>
+        <w:t>7</w:t>
+      </w:r>
+      <w:r>
+        <w:rPr>
+          <w:rFonts w:ascii="Times New Roman" w:eastAsiaTheme="minorEastAsia" w:hAnsi="Times New Roman" w:cs="Times New Roman"/>
+        </w:rPr>
+        <w:t>.</w:t>
+      </w:r>
+      <w:r>
+        <w:rPr>
+          <w:rFonts w:ascii="Times New Roman" w:eastAsiaTheme="minorEastAsia" w:hAnsi="Times New Roman" w:cs="Times New Roman"/>
+        </w:rPr>
+        <w:t>560</w:t>
       </w:r>
       <w:r>
         <w:rPr>
@@ -9079,7 +9622,19 @@
         <w:rPr>
           <w:rFonts w:ascii="Times New Roman" w:eastAsiaTheme="minorEastAsia" w:hAnsi="Times New Roman" w:cs="Times New Roman"/>
         </w:rPr>
-        <w:t>1180</w:t>
+        <w:t>1</w:t>
+      </w:r>
+      <w:r>
+        <w:rPr>
+          <w:rFonts w:ascii="Times New Roman" w:eastAsiaTheme="minorEastAsia" w:hAnsi="Times New Roman" w:cs="Times New Roman"/>
+        </w:rPr>
+        <w:t>.</w:t>
+      </w:r>
+      <w:r>
+        <w:rPr>
+          <w:rFonts w:ascii="Times New Roman" w:eastAsiaTheme="minorEastAsia" w:hAnsi="Times New Roman" w:cs="Times New Roman"/>
+        </w:rPr>
+        <w:t>180</w:t>
       </w:r>
       <w:r>
         <w:rPr>
@@ -9351,7 +9906,19 @@
         <w:rPr>
           <w:rFonts w:ascii="Times New Roman" w:eastAsiaTheme="minorEastAsia" w:hAnsi="Times New Roman" w:cs="Times New Roman"/>
         </w:rPr>
-        <w:t>Costo complessivo: 1230*2/anno = 2460L/anno</w:t>
+        <w:t>Costo complessivo: 1230*2/anno = 2</w:t>
+      </w:r>
+      <w:r>
+        <w:rPr>
+          <w:rFonts w:ascii="Times New Roman" w:eastAsiaTheme="minorEastAsia" w:hAnsi="Times New Roman" w:cs="Times New Roman"/>
+        </w:rPr>
+        <w:t>.</w:t>
+      </w:r>
+      <w:r>
+        <w:rPr>
+          <w:rFonts w:ascii="Times New Roman" w:eastAsiaTheme="minorEastAsia" w:hAnsi="Times New Roman" w:cs="Times New Roman"/>
+        </w:rPr>
+        <w:t>460L/anno</w:t>
       </w:r>
     </w:p>
     <w:p>
@@ -9504,13 +10071,7 @@
               <w:rPr>
                 <w:rFonts w:ascii="Times New Roman" w:eastAsiaTheme="minorEastAsia" w:hAnsi="Times New Roman" w:cs="Times New Roman"/>
               </w:rPr>
-              <w:t>30</w:t>
-            </w:r>
-            <w:r>
-              <w:rPr>
-                <w:rFonts w:ascii="Times New Roman" w:eastAsiaTheme="minorEastAsia" w:hAnsi="Times New Roman" w:cs="Times New Roman"/>
-              </w:rPr>
-              <w:t>0</w:t>
+              <w:t>300</w:t>
             </w:r>
           </w:p>
         </w:tc>
@@ -9622,6 +10183,7 @@
               <w:rPr>
                 <w:rFonts w:ascii="Times New Roman" w:eastAsiaTheme="minorEastAsia" w:hAnsi="Times New Roman" w:cs="Times New Roman"/>
               </w:rPr>
+              <w:lastRenderedPageBreak/>
               <w:t>Sede</w:t>
             </w:r>
           </w:p>
@@ -9636,43 +10198,1369 @@
                 <w:rFonts w:ascii="Times New Roman" w:eastAsiaTheme="minorEastAsia" w:hAnsi="Times New Roman" w:cs="Times New Roman"/>
               </w:rPr>
             </w:pPr>
-          </w:p>
-        </w:tc>
-        <w:tc>
-          <w:tcPr>
-            <w:tcW w:w="2407" w:type="dxa"/>
-          </w:tcPr>
-          <w:p>
-            <w:pPr>
-              <w:rPr>
-                <w:rFonts w:ascii="Times New Roman" w:eastAsiaTheme="minorEastAsia" w:hAnsi="Times New Roman" w:cs="Times New Roman"/>
-              </w:rPr>
-            </w:pPr>
-          </w:p>
-        </w:tc>
-        <w:tc>
-          <w:tcPr>
-            <w:tcW w:w="2407" w:type="dxa"/>
-          </w:tcPr>
-          <w:p>
-            <w:pPr>
-              <w:rPr>
-                <w:rFonts w:ascii="Times New Roman" w:eastAsiaTheme="minorEastAsia" w:hAnsi="Times New Roman" w:cs="Times New Roman"/>
-              </w:rPr>
-            </w:pPr>
+            <w:r>
+              <w:rPr>
+                <w:rFonts w:ascii="Times New Roman" w:eastAsiaTheme="minorEastAsia" w:hAnsi="Times New Roman" w:cs="Times New Roman"/>
+              </w:rPr>
+              <w:t>E</w:t>
+            </w:r>
+          </w:p>
+        </w:tc>
+        <w:tc>
+          <w:tcPr>
+            <w:tcW w:w="2407" w:type="dxa"/>
+          </w:tcPr>
+          <w:p>
+            <w:pPr>
+              <w:rPr>
+                <w:rFonts w:ascii="Times New Roman" w:eastAsiaTheme="minorEastAsia" w:hAnsi="Times New Roman" w:cs="Times New Roman"/>
+              </w:rPr>
+            </w:pPr>
+            <w:r>
+              <w:rPr>
+                <w:rFonts w:ascii="Times New Roman" w:eastAsiaTheme="minorEastAsia" w:hAnsi="Times New Roman" w:cs="Times New Roman"/>
+              </w:rPr>
+              <w:t>9000</w:t>
+            </w:r>
+          </w:p>
+        </w:tc>
+        <w:tc>
+          <w:tcPr>
+            <w:tcW w:w="2407" w:type="dxa"/>
+          </w:tcPr>
+          <w:p>
+            <w:pPr>
+              <w:rPr>
+                <w:rFonts w:ascii="Times New Roman" w:eastAsiaTheme="minorEastAsia" w:hAnsi="Times New Roman" w:cs="Times New Roman"/>
+              </w:rPr>
+            </w:pPr>
+            <w:r>
+              <w:rPr>
+                <w:rFonts w:ascii="Times New Roman" w:eastAsiaTheme="minorEastAsia" w:hAnsi="Times New Roman" w:cs="Times New Roman"/>
+              </w:rPr>
+              <w:t>L</w:t>
+            </w:r>
           </w:p>
         </w:tc>
       </w:tr>
     </w:tbl>
     <w:p>
       <w:pPr>
-        <w:rPr>
-          <w:rFonts w:ascii="Times New Roman" w:eastAsiaTheme="minorEastAsia" w:hAnsi="Times New Roman" w:cs="Times New Roman"/>
-        </w:rPr>
-      </w:pPr>
-    </w:p>
-    <w:p>
-      <w:pPr>
+        <w:pStyle w:val="Paragrafoelenco"/>
+        <w:numPr>
+          <w:ilvl w:val="0"/>
+          <w:numId w:val="35"/>
+        </w:numPr>
+        <w:rPr>
+          <w:rFonts w:ascii="Times New Roman" w:eastAsiaTheme="minorEastAsia" w:hAnsi="Times New Roman" w:cs="Times New Roman"/>
+        </w:rPr>
+      </w:pPr>
+      <w:r>
+        <w:rPr>
+          <w:rFonts w:ascii="Times New Roman" w:eastAsiaTheme="minorEastAsia" w:hAnsi="Times New Roman" w:cs="Times New Roman"/>
+        </w:rPr>
+        <w:t>Costo complessivo: 18300L*12/anno = 219</w:t>
+      </w:r>
+      <w:r>
+        <w:rPr>
+          <w:rFonts w:ascii="Times New Roman" w:eastAsiaTheme="minorEastAsia" w:hAnsi="Times New Roman" w:cs="Times New Roman"/>
+        </w:rPr>
+        <w:t>.</w:t>
+      </w:r>
+      <w:r>
+        <w:rPr>
+          <w:rFonts w:ascii="Times New Roman" w:eastAsiaTheme="minorEastAsia" w:hAnsi="Times New Roman" w:cs="Times New Roman"/>
+        </w:rPr>
+        <w:t>600L/anno</w:t>
+      </w:r>
+    </w:p>
+    <w:p>
+      <w:pPr>
+        <w:rPr>
+          <w:rFonts w:ascii="Times New Roman" w:eastAsiaTheme="minorEastAsia" w:hAnsi="Times New Roman" w:cs="Times New Roman"/>
+        </w:rPr>
+      </w:pPr>
+      <w:r>
+        <w:rPr>
+          <w:rFonts w:ascii="Times New Roman" w:eastAsiaTheme="minorEastAsia" w:hAnsi="Times New Roman" w:cs="Times New Roman"/>
+        </w:rPr>
+        <w:t>8. Op.8</w:t>
+      </w:r>
+    </w:p>
+    <w:tbl>
+      <w:tblPr>
+        <w:tblStyle w:val="Grigliatabella"/>
+        <w:tblW w:w="0" w:type="auto"/>
+        <w:tblLook w:val="04A0" w:firstRow="1" w:lastRow="0" w:firstColumn="1" w:lastColumn="0" w:noHBand="0" w:noVBand="1"/>
+      </w:tblPr>
+      <w:tblGrid>
+        <w:gridCol w:w="2407"/>
+        <w:gridCol w:w="2407"/>
+        <w:gridCol w:w="2407"/>
+        <w:gridCol w:w="2407"/>
+      </w:tblGrid>
+      <w:tr>
+        <w:tc>
+          <w:tcPr>
+            <w:tcW w:w="2407" w:type="dxa"/>
+          </w:tcPr>
+          <w:p>
+            <w:pPr>
+              <w:rPr>
+                <w:rFonts w:ascii="Times New Roman" w:eastAsiaTheme="minorEastAsia" w:hAnsi="Times New Roman" w:cs="Times New Roman"/>
+              </w:rPr>
+            </w:pPr>
+            <w:r>
+              <w:rPr>
+                <w:rFonts w:ascii="Times New Roman" w:eastAsiaTheme="minorEastAsia" w:hAnsi="Times New Roman" w:cs="Times New Roman"/>
+              </w:rPr>
+              <w:t>Concetto</w:t>
+            </w:r>
+          </w:p>
+        </w:tc>
+        <w:tc>
+          <w:tcPr>
+            <w:tcW w:w="2407" w:type="dxa"/>
+          </w:tcPr>
+          <w:p>
+            <w:pPr>
+              <w:rPr>
+                <w:rFonts w:ascii="Times New Roman" w:eastAsiaTheme="minorEastAsia" w:hAnsi="Times New Roman" w:cs="Times New Roman"/>
+              </w:rPr>
+            </w:pPr>
+            <w:r>
+              <w:rPr>
+                <w:rFonts w:ascii="Times New Roman" w:eastAsiaTheme="minorEastAsia" w:hAnsi="Times New Roman" w:cs="Times New Roman"/>
+              </w:rPr>
+              <w:t>Costrutto</w:t>
+            </w:r>
+          </w:p>
+        </w:tc>
+        <w:tc>
+          <w:tcPr>
+            <w:tcW w:w="2407" w:type="dxa"/>
+          </w:tcPr>
+          <w:p>
+            <w:pPr>
+              <w:rPr>
+                <w:rFonts w:ascii="Times New Roman" w:eastAsiaTheme="minorEastAsia" w:hAnsi="Times New Roman" w:cs="Times New Roman"/>
+              </w:rPr>
+            </w:pPr>
+            <w:r>
+              <w:rPr>
+                <w:rFonts w:ascii="Times New Roman" w:eastAsiaTheme="minorEastAsia" w:hAnsi="Times New Roman" w:cs="Times New Roman"/>
+              </w:rPr>
+              <w:t>Accessi</w:t>
+            </w:r>
+          </w:p>
+        </w:tc>
+        <w:tc>
+          <w:tcPr>
+            <w:tcW w:w="2407" w:type="dxa"/>
+          </w:tcPr>
+          <w:p>
+            <w:pPr>
+              <w:rPr>
+                <w:rFonts w:ascii="Times New Roman" w:eastAsiaTheme="minorEastAsia" w:hAnsi="Times New Roman" w:cs="Times New Roman"/>
+              </w:rPr>
+            </w:pPr>
+            <w:r>
+              <w:rPr>
+                <w:rFonts w:ascii="Times New Roman" w:eastAsiaTheme="minorEastAsia" w:hAnsi="Times New Roman" w:cs="Times New Roman"/>
+              </w:rPr>
+              <w:t>Tipo</w:t>
+            </w:r>
+          </w:p>
+        </w:tc>
+      </w:tr>
+      <w:tr>
+        <w:tc>
+          <w:tcPr>
+            <w:tcW w:w="2407" w:type="dxa"/>
+          </w:tcPr>
+          <w:p>
+            <w:pPr>
+              <w:rPr>
+                <w:rFonts w:ascii="Times New Roman" w:eastAsiaTheme="minorEastAsia" w:hAnsi="Times New Roman" w:cs="Times New Roman"/>
+              </w:rPr>
+            </w:pPr>
+            <w:r>
+              <w:rPr>
+                <w:rFonts w:ascii="Times New Roman" w:eastAsiaTheme="minorEastAsia" w:hAnsi="Times New Roman" w:cs="Times New Roman"/>
+              </w:rPr>
+              <w:t>Dipendente</w:t>
+            </w:r>
+          </w:p>
+        </w:tc>
+        <w:tc>
+          <w:tcPr>
+            <w:tcW w:w="2407" w:type="dxa"/>
+          </w:tcPr>
+          <w:p>
+            <w:pPr>
+              <w:rPr>
+                <w:rFonts w:ascii="Times New Roman" w:eastAsiaTheme="minorEastAsia" w:hAnsi="Times New Roman" w:cs="Times New Roman"/>
+              </w:rPr>
+            </w:pPr>
+            <w:r>
+              <w:rPr>
+                <w:rFonts w:ascii="Times New Roman" w:eastAsiaTheme="minorEastAsia" w:hAnsi="Times New Roman" w:cs="Times New Roman"/>
+              </w:rPr>
+              <w:t>E</w:t>
+            </w:r>
+          </w:p>
+        </w:tc>
+        <w:tc>
+          <w:tcPr>
+            <w:tcW w:w="2407" w:type="dxa"/>
+          </w:tcPr>
+          <w:p>
+            <w:pPr>
+              <w:rPr>
+                <w:rFonts w:ascii="Times New Roman" w:eastAsiaTheme="minorEastAsia" w:hAnsi="Times New Roman" w:cs="Times New Roman"/>
+              </w:rPr>
+            </w:pPr>
+            <w:r>
+              <w:rPr>
+                <w:rFonts w:ascii="Times New Roman" w:eastAsiaTheme="minorEastAsia" w:hAnsi="Times New Roman" w:cs="Times New Roman"/>
+              </w:rPr>
+              <w:t>300</w:t>
+            </w:r>
+          </w:p>
+        </w:tc>
+        <w:tc>
+          <w:tcPr>
+            <w:tcW w:w="2407" w:type="dxa"/>
+          </w:tcPr>
+          <w:p>
+            <w:pPr>
+              <w:rPr>
+                <w:rFonts w:ascii="Times New Roman" w:eastAsiaTheme="minorEastAsia" w:hAnsi="Times New Roman" w:cs="Times New Roman"/>
+              </w:rPr>
+            </w:pPr>
+            <w:r>
+              <w:rPr>
+                <w:rFonts w:ascii="Times New Roman" w:eastAsiaTheme="minorEastAsia" w:hAnsi="Times New Roman" w:cs="Times New Roman"/>
+              </w:rPr>
+              <w:t>L</w:t>
+            </w:r>
+          </w:p>
+        </w:tc>
+      </w:tr>
+      <w:tr>
+        <w:tc>
+          <w:tcPr>
+            <w:tcW w:w="2407" w:type="dxa"/>
+          </w:tcPr>
+          <w:p>
+            <w:pPr>
+              <w:rPr>
+                <w:rFonts w:ascii="Times New Roman" w:eastAsiaTheme="minorEastAsia" w:hAnsi="Times New Roman" w:cs="Times New Roman"/>
+              </w:rPr>
+            </w:pPr>
+            <w:r>
+              <w:rPr>
+                <w:rFonts w:ascii="Times New Roman" w:eastAsiaTheme="minorEastAsia" w:hAnsi="Times New Roman" w:cs="Times New Roman"/>
+              </w:rPr>
+              <w:t>Luogo di Lavoro</w:t>
+            </w:r>
+          </w:p>
+        </w:tc>
+        <w:tc>
+          <w:tcPr>
+            <w:tcW w:w="2407" w:type="dxa"/>
+          </w:tcPr>
+          <w:p>
+            <w:pPr>
+              <w:rPr>
+                <w:rFonts w:ascii="Times New Roman" w:eastAsiaTheme="minorEastAsia" w:hAnsi="Times New Roman" w:cs="Times New Roman"/>
+              </w:rPr>
+            </w:pPr>
+            <w:r>
+              <w:rPr>
+                <w:rFonts w:ascii="Times New Roman" w:eastAsiaTheme="minorEastAsia" w:hAnsi="Times New Roman" w:cs="Times New Roman"/>
+              </w:rPr>
+              <w:t>R</w:t>
+            </w:r>
+          </w:p>
+        </w:tc>
+        <w:tc>
+          <w:tcPr>
+            <w:tcW w:w="2407" w:type="dxa"/>
+          </w:tcPr>
+          <w:p>
+            <w:pPr>
+              <w:rPr>
+                <w:rFonts w:ascii="Times New Roman" w:eastAsiaTheme="minorEastAsia" w:hAnsi="Times New Roman" w:cs="Times New Roman"/>
+              </w:rPr>
+            </w:pPr>
+            <w:r>
+              <w:rPr>
+                <w:rFonts w:ascii="Times New Roman" w:eastAsiaTheme="minorEastAsia" w:hAnsi="Times New Roman" w:cs="Times New Roman"/>
+              </w:rPr>
+              <w:t>9000</w:t>
+            </w:r>
+          </w:p>
+        </w:tc>
+        <w:tc>
+          <w:tcPr>
+            <w:tcW w:w="2407" w:type="dxa"/>
+          </w:tcPr>
+          <w:p>
+            <w:pPr>
+              <w:rPr>
+                <w:rFonts w:ascii="Times New Roman" w:eastAsiaTheme="minorEastAsia" w:hAnsi="Times New Roman" w:cs="Times New Roman"/>
+              </w:rPr>
+            </w:pPr>
+            <w:r>
+              <w:rPr>
+                <w:rFonts w:ascii="Times New Roman" w:eastAsiaTheme="minorEastAsia" w:hAnsi="Times New Roman" w:cs="Times New Roman"/>
+              </w:rPr>
+              <w:t>L</w:t>
+            </w:r>
+          </w:p>
+        </w:tc>
+      </w:tr>
+      <w:tr>
+        <w:tc>
+          <w:tcPr>
+            <w:tcW w:w="2407" w:type="dxa"/>
+          </w:tcPr>
+          <w:p>
+            <w:pPr>
+              <w:rPr>
+                <w:rFonts w:ascii="Times New Roman" w:eastAsiaTheme="minorEastAsia" w:hAnsi="Times New Roman" w:cs="Times New Roman"/>
+              </w:rPr>
+            </w:pPr>
+            <w:r>
+              <w:rPr>
+                <w:rFonts w:ascii="Times New Roman" w:eastAsiaTheme="minorEastAsia" w:hAnsi="Times New Roman" w:cs="Times New Roman"/>
+              </w:rPr>
+              <w:t>Sede</w:t>
+            </w:r>
+          </w:p>
+        </w:tc>
+        <w:tc>
+          <w:tcPr>
+            <w:tcW w:w="2407" w:type="dxa"/>
+          </w:tcPr>
+          <w:p>
+            <w:pPr>
+              <w:rPr>
+                <w:rFonts w:ascii="Times New Roman" w:eastAsiaTheme="minorEastAsia" w:hAnsi="Times New Roman" w:cs="Times New Roman"/>
+              </w:rPr>
+            </w:pPr>
+            <w:r>
+              <w:rPr>
+                <w:rFonts w:ascii="Times New Roman" w:eastAsiaTheme="minorEastAsia" w:hAnsi="Times New Roman" w:cs="Times New Roman"/>
+              </w:rPr>
+              <w:t>E</w:t>
+            </w:r>
+          </w:p>
+        </w:tc>
+        <w:tc>
+          <w:tcPr>
+            <w:tcW w:w="2407" w:type="dxa"/>
+          </w:tcPr>
+          <w:p>
+            <w:pPr>
+              <w:rPr>
+                <w:rFonts w:ascii="Times New Roman" w:eastAsiaTheme="minorEastAsia" w:hAnsi="Times New Roman" w:cs="Times New Roman"/>
+              </w:rPr>
+            </w:pPr>
+            <w:r>
+              <w:rPr>
+                <w:rFonts w:ascii="Times New Roman" w:eastAsiaTheme="minorEastAsia" w:hAnsi="Times New Roman" w:cs="Times New Roman"/>
+              </w:rPr>
+              <w:t>9000</w:t>
+            </w:r>
+          </w:p>
+        </w:tc>
+        <w:tc>
+          <w:tcPr>
+            <w:tcW w:w="2407" w:type="dxa"/>
+          </w:tcPr>
+          <w:p>
+            <w:pPr>
+              <w:rPr>
+                <w:rFonts w:ascii="Times New Roman" w:eastAsiaTheme="minorEastAsia" w:hAnsi="Times New Roman" w:cs="Times New Roman"/>
+              </w:rPr>
+            </w:pPr>
+            <w:r>
+              <w:rPr>
+                <w:rFonts w:ascii="Times New Roman" w:eastAsiaTheme="minorEastAsia" w:hAnsi="Times New Roman" w:cs="Times New Roman"/>
+              </w:rPr>
+              <w:t>L</w:t>
+            </w:r>
+          </w:p>
+        </w:tc>
+      </w:tr>
+    </w:tbl>
+    <w:p>
+      <w:pPr>
+        <w:pStyle w:val="Paragrafoelenco"/>
+        <w:numPr>
+          <w:ilvl w:val="0"/>
+          <w:numId w:val="35"/>
+        </w:numPr>
+        <w:rPr>
+          <w:rFonts w:ascii="Times New Roman" w:eastAsiaTheme="minorEastAsia" w:hAnsi="Times New Roman" w:cs="Times New Roman"/>
+        </w:rPr>
+      </w:pPr>
+      <w:r>
+        <w:rPr>
+          <w:rFonts w:ascii="Times New Roman" w:eastAsiaTheme="minorEastAsia" w:hAnsi="Times New Roman" w:cs="Times New Roman"/>
+        </w:rPr>
+        <w:t xml:space="preserve">Costo </w:t>
+      </w:r>
+      <w:r>
+        <w:rPr>
+          <w:rFonts w:ascii="Times New Roman" w:eastAsiaTheme="minorEastAsia" w:hAnsi="Times New Roman" w:cs="Times New Roman"/>
+        </w:rPr>
+        <w:t>complessivo: 18300</w:t>
+      </w:r>
+      <w:r>
+        <w:rPr>
+          <w:rFonts w:ascii="Times New Roman" w:eastAsiaTheme="minorEastAsia" w:hAnsi="Times New Roman" w:cs="Times New Roman"/>
+        </w:rPr>
+        <w:t>L*12/anno = 219</w:t>
+      </w:r>
+      <w:r>
+        <w:rPr>
+          <w:rFonts w:ascii="Times New Roman" w:eastAsiaTheme="minorEastAsia" w:hAnsi="Times New Roman" w:cs="Times New Roman"/>
+        </w:rPr>
+        <w:t>.</w:t>
+      </w:r>
+      <w:r>
+        <w:rPr>
+          <w:rFonts w:ascii="Times New Roman" w:eastAsiaTheme="minorEastAsia" w:hAnsi="Times New Roman" w:cs="Times New Roman"/>
+        </w:rPr>
+        <w:t>600L/anno</w:t>
+      </w:r>
+    </w:p>
+    <w:p>
+      <w:pPr>
+        <w:rPr>
+          <w:rFonts w:ascii="Times New Roman" w:eastAsiaTheme="minorEastAsia" w:hAnsi="Times New Roman" w:cs="Times New Roman"/>
+        </w:rPr>
+      </w:pPr>
+      <w:r>
+        <w:rPr>
+          <w:rFonts w:ascii="Times New Roman" w:eastAsiaTheme="minorEastAsia" w:hAnsi="Times New Roman" w:cs="Times New Roman"/>
+        </w:rPr>
+        <w:t>9. Op.9</w:t>
+      </w:r>
+    </w:p>
+    <w:tbl>
+      <w:tblPr>
+        <w:tblStyle w:val="Grigliatabella"/>
+        <w:tblW w:w="0" w:type="auto"/>
+        <w:tblLook w:val="04A0" w:firstRow="1" w:lastRow="0" w:firstColumn="1" w:lastColumn="0" w:noHBand="0" w:noVBand="1"/>
+      </w:tblPr>
+      <w:tblGrid>
+        <w:gridCol w:w="2407"/>
+        <w:gridCol w:w="2407"/>
+        <w:gridCol w:w="2407"/>
+        <w:gridCol w:w="2407"/>
+      </w:tblGrid>
+      <w:tr>
+        <w:tc>
+          <w:tcPr>
+            <w:tcW w:w="2407" w:type="dxa"/>
+          </w:tcPr>
+          <w:p>
+            <w:pPr>
+              <w:rPr>
+                <w:rFonts w:ascii="Times New Roman" w:eastAsiaTheme="minorEastAsia" w:hAnsi="Times New Roman" w:cs="Times New Roman"/>
+              </w:rPr>
+            </w:pPr>
+            <w:r>
+              <w:rPr>
+                <w:rFonts w:ascii="Times New Roman" w:eastAsiaTheme="minorEastAsia" w:hAnsi="Times New Roman" w:cs="Times New Roman"/>
+              </w:rPr>
+              <w:t>Concetto</w:t>
+            </w:r>
+          </w:p>
+        </w:tc>
+        <w:tc>
+          <w:tcPr>
+            <w:tcW w:w="2407" w:type="dxa"/>
+          </w:tcPr>
+          <w:p>
+            <w:pPr>
+              <w:rPr>
+                <w:rFonts w:ascii="Times New Roman" w:eastAsiaTheme="minorEastAsia" w:hAnsi="Times New Roman" w:cs="Times New Roman"/>
+              </w:rPr>
+            </w:pPr>
+            <w:r>
+              <w:rPr>
+                <w:rFonts w:ascii="Times New Roman" w:eastAsiaTheme="minorEastAsia" w:hAnsi="Times New Roman" w:cs="Times New Roman"/>
+              </w:rPr>
+              <w:t>Costrutto</w:t>
+            </w:r>
+          </w:p>
+        </w:tc>
+        <w:tc>
+          <w:tcPr>
+            <w:tcW w:w="2407" w:type="dxa"/>
+          </w:tcPr>
+          <w:p>
+            <w:pPr>
+              <w:rPr>
+                <w:rFonts w:ascii="Times New Roman" w:eastAsiaTheme="minorEastAsia" w:hAnsi="Times New Roman" w:cs="Times New Roman"/>
+              </w:rPr>
+            </w:pPr>
+            <w:r>
+              <w:rPr>
+                <w:rFonts w:ascii="Times New Roman" w:eastAsiaTheme="minorEastAsia" w:hAnsi="Times New Roman" w:cs="Times New Roman"/>
+              </w:rPr>
+              <w:t>Accessi</w:t>
+            </w:r>
+          </w:p>
+        </w:tc>
+        <w:tc>
+          <w:tcPr>
+            <w:tcW w:w="2407" w:type="dxa"/>
+          </w:tcPr>
+          <w:p>
+            <w:pPr>
+              <w:rPr>
+                <w:rFonts w:ascii="Times New Roman" w:eastAsiaTheme="minorEastAsia" w:hAnsi="Times New Roman" w:cs="Times New Roman"/>
+              </w:rPr>
+            </w:pPr>
+            <w:r>
+              <w:rPr>
+                <w:rFonts w:ascii="Times New Roman" w:eastAsiaTheme="minorEastAsia" w:hAnsi="Times New Roman" w:cs="Times New Roman"/>
+              </w:rPr>
+              <w:t>Tipo</w:t>
+            </w:r>
+          </w:p>
+        </w:tc>
+      </w:tr>
+      <w:tr>
+        <w:tc>
+          <w:tcPr>
+            <w:tcW w:w="2407" w:type="dxa"/>
+          </w:tcPr>
+          <w:p>
+            <w:pPr>
+              <w:rPr>
+                <w:rFonts w:ascii="Times New Roman" w:eastAsiaTheme="minorEastAsia" w:hAnsi="Times New Roman" w:cs="Times New Roman"/>
+              </w:rPr>
+            </w:pPr>
+            <w:r>
+              <w:rPr>
+                <w:rFonts w:ascii="Times New Roman" w:eastAsiaTheme="minorEastAsia" w:hAnsi="Times New Roman" w:cs="Times New Roman"/>
+              </w:rPr>
+              <w:t>Fatture</w:t>
+            </w:r>
+          </w:p>
+        </w:tc>
+        <w:tc>
+          <w:tcPr>
+            <w:tcW w:w="2407" w:type="dxa"/>
+          </w:tcPr>
+          <w:p>
+            <w:pPr>
+              <w:rPr>
+                <w:rFonts w:ascii="Times New Roman" w:eastAsiaTheme="minorEastAsia" w:hAnsi="Times New Roman" w:cs="Times New Roman"/>
+              </w:rPr>
+            </w:pPr>
+            <w:r>
+              <w:rPr>
+                <w:rFonts w:ascii="Times New Roman" w:eastAsiaTheme="minorEastAsia" w:hAnsi="Times New Roman" w:cs="Times New Roman"/>
+              </w:rPr>
+              <w:t>E</w:t>
+            </w:r>
+          </w:p>
+        </w:tc>
+        <w:tc>
+          <w:tcPr>
+            <w:tcW w:w="2407" w:type="dxa"/>
+          </w:tcPr>
+          <w:p>
+            <w:pPr>
+              <w:rPr>
+                <w:rFonts w:ascii="Times New Roman" w:eastAsiaTheme="minorEastAsia" w:hAnsi="Times New Roman" w:cs="Times New Roman"/>
+              </w:rPr>
+            </w:pPr>
+            <w:r>
+              <w:rPr>
+                <w:rFonts w:ascii="Times New Roman" w:eastAsiaTheme="minorEastAsia" w:hAnsi="Times New Roman" w:cs="Times New Roman"/>
+              </w:rPr>
+              <w:t>6000</w:t>
+            </w:r>
+          </w:p>
+        </w:tc>
+        <w:tc>
+          <w:tcPr>
+            <w:tcW w:w="2407" w:type="dxa"/>
+          </w:tcPr>
+          <w:p>
+            <w:pPr>
+              <w:rPr>
+                <w:rFonts w:ascii="Times New Roman" w:eastAsiaTheme="minorEastAsia" w:hAnsi="Times New Roman" w:cs="Times New Roman"/>
+              </w:rPr>
+            </w:pPr>
+            <w:r>
+              <w:rPr>
+                <w:rFonts w:ascii="Times New Roman" w:eastAsiaTheme="minorEastAsia" w:hAnsi="Times New Roman" w:cs="Times New Roman"/>
+              </w:rPr>
+              <w:t>L</w:t>
+            </w:r>
+          </w:p>
+        </w:tc>
+      </w:tr>
+      <w:tr>
+        <w:tc>
+          <w:tcPr>
+            <w:tcW w:w="2407" w:type="dxa"/>
+          </w:tcPr>
+          <w:p>
+            <w:pPr>
+              <w:rPr>
+                <w:rFonts w:ascii="Times New Roman" w:eastAsiaTheme="minorEastAsia" w:hAnsi="Times New Roman" w:cs="Times New Roman"/>
+              </w:rPr>
+            </w:pPr>
+            <w:r>
+              <w:rPr>
+                <w:rFonts w:ascii="Times New Roman" w:eastAsiaTheme="minorEastAsia" w:hAnsi="Times New Roman" w:cs="Times New Roman"/>
+              </w:rPr>
+              <w:t>Paga</w:t>
+            </w:r>
+          </w:p>
+        </w:tc>
+        <w:tc>
+          <w:tcPr>
+            <w:tcW w:w="2407" w:type="dxa"/>
+          </w:tcPr>
+          <w:p>
+            <w:pPr>
+              <w:rPr>
+                <w:rFonts w:ascii="Times New Roman" w:eastAsiaTheme="minorEastAsia" w:hAnsi="Times New Roman" w:cs="Times New Roman"/>
+              </w:rPr>
+            </w:pPr>
+            <w:r>
+              <w:rPr>
+                <w:rFonts w:ascii="Times New Roman" w:eastAsiaTheme="minorEastAsia" w:hAnsi="Times New Roman" w:cs="Times New Roman"/>
+              </w:rPr>
+              <w:t>R</w:t>
+            </w:r>
+          </w:p>
+        </w:tc>
+        <w:tc>
+          <w:tcPr>
+            <w:tcW w:w="2407" w:type="dxa"/>
+          </w:tcPr>
+          <w:p>
+            <w:pPr>
+              <w:rPr>
+                <w:rFonts w:ascii="Times New Roman" w:eastAsiaTheme="minorEastAsia" w:hAnsi="Times New Roman" w:cs="Times New Roman"/>
+              </w:rPr>
+            </w:pPr>
+            <w:r>
+              <w:rPr>
+                <w:rFonts w:ascii="Times New Roman" w:eastAsiaTheme="minorEastAsia" w:hAnsi="Times New Roman" w:cs="Times New Roman"/>
+              </w:rPr>
+              <w:t>3720</w:t>
+            </w:r>
+          </w:p>
+        </w:tc>
+        <w:tc>
+          <w:tcPr>
+            <w:tcW w:w="2407" w:type="dxa"/>
+          </w:tcPr>
+          <w:p>
+            <w:pPr>
+              <w:rPr>
+                <w:rFonts w:ascii="Times New Roman" w:eastAsiaTheme="minorEastAsia" w:hAnsi="Times New Roman" w:cs="Times New Roman"/>
+              </w:rPr>
+            </w:pPr>
+            <w:r>
+              <w:rPr>
+                <w:rFonts w:ascii="Times New Roman" w:eastAsiaTheme="minorEastAsia" w:hAnsi="Times New Roman" w:cs="Times New Roman"/>
+              </w:rPr>
+              <w:t>L</w:t>
+            </w:r>
+          </w:p>
+        </w:tc>
+      </w:tr>
+      <w:tr>
+        <w:tc>
+          <w:tcPr>
+            <w:tcW w:w="2407" w:type="dxa"/>
+          </w:tcPr>
+          <w:p>
+            <w:pPr>
+              <w:rPr>
+                <w:rFonts w:ascii="Times New Roman" w:eastAsiaTheme="minorEastAsia" w:hAnsi="Times New Roman" w:cs="Times New Roman"/>
+              </w:rPr>
+            </w:pPr>
+            <w:r>
+              <w:rPr>
+                <w:rFonts w:ascii="Times New Roman" w:eastAsiaTheme="minorEastAsia" w:hAnsi="Times New Roman" w:cs="Times New Roman"/>
+              </w:rPr>
+              <w:t>Personale</w:t>
+            </w:r>
+          </w:p>
+        </w:tc>
+        <w:tc>
+          <w:tcPr>
+            <w:tcW w:w="2407" w:type="dxa"/>
+          </w:tcPr>
+          <w:p>
+            <w:pPr>
+              <w:rPr>
+                <w:rFonts w:ascii="Times New Roman" w:eastAsiaTheme="minorEastAsia" w:hAnsi="Times New Roman" w:cs="Times New Roman"/>
+              </w:rPr>
+            </w:pPr>
+            <w:r>
+              <w:rPr>
+                <w:rFonts w:ascii="Times New Roman" w:eastAsiaTheme="minorEastAsia" w:hAnsi="Times New Roman" w:cs="Times New Roman"/>
+              </w:rPr>
+              <w:t>E</w:t>
+            </w:r>
+          </w:p>
+        </w:tc>
+        <w:tc>
+          <w:tcPr>
+            <w:tcW w:w="2407" w:type="dxa"/>
+          </w:tcPr>
+          <w:p>
+            <w:pPr>
+              <w:rPr>
+                <w:rFonts w:ascii="Times New Roman" w:eastAsiaTheme="minorEastAsia" w:hAnsi="Times New Roman" w:cs="Times New Roman"/>
+              </w:rPr>
+            </w:pPr>
+            <w:r>
+              <w:rPr>
+                <w:rFonts w:ascii="Times New Roman" w:eastAsiaTheme="minorEastAsia" w:hAnsi="Times New Roman" w:cs="Times New Roman"/>
+              </w:rPr>
+              <w:t>3720</w:t>
+            </w:r>
+          </w:p>
+        </w:tc>
+        <w:tc>
+          <w:tcPr>
+            <w:tcW w:w="2407" w:type="dxa"/>
+          </w:tcPr>
+          <w:p>
+            <w:pPr>
+              <w:rPr>
+                <w:rFonts w:ascii="Times New Roman" w:eastAsiaTheme="minorEastAsia" w:hAnsi="Times New Roman" w:cs="Times New Roman"/>
+              </w:rPr>
+            </w:pPr>
+            <w:r>
+              <w:rPr>
+                <w:rFonts w:ascii="Times New Roman" w:eastAsiaTheme="minorEastAsia" w:hAnsi="Times New Roman" w:cs="Times New Roman"/>
+              </w:rPr>
+              <w:t>L</w:t>
+            </w:r>
+          </w:p>
+        </w:tc>
+      </w:tr>
+    </w:tbl>
+    <w:p>
+      <w:pPr>
+        <w:pStyle w:val="Paragrafoelenco"/>
+        <w:numPr>
+          <w:ilvl w:val="0"/>
+          <w:numId w:val="35"/>
+        </w:numPr>
+        <w:rPr>
+          <w:rFonts w:ascii="Times New Roman" w:eastAsiaTheme="minorEastAsia" w:hAnsi="Times New Roman" w:cs="Times New Roman"/>
+        </w:rPr>
+      </w:pPr>
+      <w:r>
+        <w:rPr>
+          <w:rFonts w:ascii="Times New Roman" w:eastAsiaTheme="minorEastAsia" w:hAnsi="Times New Roman" w:cs="Times New Roman"/>
+        </w:rPr>
+        <w:t>Costo complessivo: 13440L*2/anno = 26</w:t>
+      </w:r>
+      <w:r>
+        <w:rPr>
+          <w:rFonts w:ascii="Times New Roman" w:eastAsiaTheme="minorEastAsia" w:hAnsi="Times New Roman" w:cs="Times New Roman"/>
+        </w:rPr>
+        <w:t>.</w:t>
+      </w:r>
+      <w:r>
+        <w:rPr>
+          <w:rFonts w:ascii="Times New Roman" w:eastAsiaTheme="minorEastAsia" w:hAnsi="Times New Roman" w:cs="Times New Roman"/>
+        </w:rPr>
+        <w:t>880L/anno</w:t>
+      </w:r>
+    </w:p>
+    <w:p>
+      <w:pPr>
+        <w:rPr>
+          <w:rFonts w:ascii="Times New Roman" w:eastAsiaTheme="minorEastAsia" w:hAnsi="Times New Roman" w:cs="Times New Roman"/>
+        </w:rPr>
+      </w:pPr>
+      <w:r>
+        <w:rPr>
+          <w:rFonts w:ascii="Times New Roman" w:eastAsiaTheme="minorEastAsia" w:hAnsi="Times New Roman" w:cs="Times New Roman"/>
+        </w:rPr>
+        <w:t>10. Op.10</w:t>
+      </w:r>
+    </w:p>
+    <w:tbl>
+      <w:tblPr>
+        <w:tblStyle w:val="Grigliatabella"/>
+        <w:tblW w:w="0" w:type="auto"/>
+        <w:tblLook w:val="04A0" w:firstRow="1" w:lastRow="0" w:firstColumn="1" w:lastColumn="0" w:noHBand="0" w:noVBand="1"/>
+      </w:tblPr>
+      <w:tblGrid>
+        <w:gridCol w:w="2407"/>
+        <w:gridCol w:w="2407"/>
+        <w:gridCol w:w="2407"/>
+        <w:gridCol w:w="2407"/>
+      </w:tblGrid>
+      <w:tr>
+        <w:tc>
+          <w:tcPr>
+            <w:tcW w:w="2407" w:type="dxa"/>
+          </w:tcPr>
+          <w:p>
+            <w:pPr>
+              <w:rPr>
+                <w:rFonts w:ascii="Times New Roman" w:eastAsiaTheme="minorEastAsia" w:hAnsi="Times New Roman" w:cs="Times New Roman"/>
+              </w:rPr>
+            </w:pPr>
+            <w:r>
+              <w:rPr>
+                <w:rFonts w:ascii="Times New Roman" w:eastAsiaTheme="minorEastAsia" w:hAnsi="Times New Roman" w:cs="Times New Roman"/>
+              </w:rPr>
+              <w:t>Concetto</w:t>
+            </w:r>
+          </w:p>
+        </w:tc>
+        <w:tc>
+          <w:tcPr>
+            <w:tcW w:w="2407" w:type="dxa"/>
+          </w:tcPr>
+          <w:p>
+            <w:pPr>
+              <w:rPr>
+                <w:rFonts w:ascii="Times New Roman" w:eastAsiaTheme="minorEastAsia" w:hAnsi="Times New Roman" w:cs="Times New Roman"/>
+              </w:rPr>
+            </w:pPr>
+            <w:r>
+              <w:rPr>
+                <w:rFonts w:ascii="Times New Roman" w:eastAsiaTheme="minorEastAsia" w:hAnsi="Times New Roman" w:cs="Times New Roman"/>
+              </w:rPr>
+              <w:t>Costrutto</w:t>
+            </w:r>
+          </w:p>
+        </w:tc>
+        <w:tc>
+          <w:tcPr>
+            <w:tcW w:w="2407" w:type="dxa"/>
+          </w:tcPr>
+          <w:p>
+            <w:pPr>
+              <w:rPr>
+                <w:rFonts w:ascii="Times New Roman" w:eastAsiaTheme="minorEastAsia" w:hAnsi="Times New Roman" w:cs="Times New Roman"/>
+              </w:rPr>
+            </w:pPr>
+            <w:r>
+              <w:rPr>
+                <w:rFonts w:ascii="Times New Roman" w:eastAsiaTheme="minorEastAsia" w:hAnsi="Times New Roman" w:cs="Times New Roman"/>
+              </w:rPr>
+              <w:t>Accessi</w:t>
+            </w:r>
+          </w:p>
+        </w:tc>
+        <w:tc>
+          <w:tcPr>
+            <w:tcW w:w="2407" w:type="dxa"/>
+          </w:tcPr>
+          <w:p>
+            <w:pPr>
+              <w:rPr>
+                <w:rFonts w:ascii="Times New Roman" w:eastAsiaTheme="minorEastAsia" w:hAnsi="Times New Roman" w:cs="Times New Roman"/>
+              </w:rPr>
+            </w:pPr>
+            <w:r>
+              <w:rPr>
+                <w:rFonts w:ascii="Times New Roman" w:eastAsiaTheme="minorEastAsia" w:hAnsi="Times New Roman" w:cs="Times New Roman"/>
+              </w:rPr>
+              <w:t>Tipo</w:t>
+            </w:r>
+          </w:p>
+        </w:tc>
+      </w:tr>
+      <w:tr>
+        <w:tc>
+          <w:tcPr>
+            <w:tcW w:w="2407" w:type="dxa"/>
+          </w:tcPr>
+          <w:p>
+            <w:pPr>
+              <w:rPr>
+                <w:rFonts w:ascii="Times New Roman" w:eastAsiaTheme="minorEastAsia" w:hAnsi="Times New Roman" w:cs="Times New Roman"/>
+              </w:rPr>
+            </w:pPr>
+            <w:r>
+              <w:rPr>
+                <w:rFonts w:ascii="Times New Roman" w:eastAsiaTheme="minorEastAsia" w:hAnsi="Times New Roman" w:cs="Times New Roman"/>
+              </w:rPr>
+              <w:t>Fatture</w:t>
+            </w:r>
+          </w:p>
+        </w:tc>
+        <w:tc>
+          <w:tcPr>
+            <w:tcW w:w="2407" w:type="dxa"/>
+          </w:tcPr>
+          <w:p>
+            <w:pPr>
+              <w:rPr>
+                <w:rFonts w:ascii="Times New Roman" w:eastAsiaTheme="minorEastAsia" w:hAnsi="Times New Roman" w:cs="Times New Roman"/>
+              </w:rPr>
+            </w:pPr>
+            <w:r>
+              <w:rPr>
+                <w:rFonts w:ascii="Times New Roman" w:eastAsiaTheme="minorEastAsia" w:hAnsi="Times New Roman" w:cs="Times New Roman"/>
+              </w:rPr>
+              <w:t>E</w:t>
+            </w:r>
+          </w:p>
+        </w:tc>
+        <w:tc>
+          <w:tcPr>
+            <w:tcW w:w="2407" w:type="dxa"/>
+          </w:tcPr>
+          <w:p>
+            <w:pPr>
+              <w:rPr>
+                <w:rFonts w:ascii="Times New Roman" w:eastAsiaTheme="minorEastAsia" w:hAnsi="Times New Roman" w:cs="Times New Roman"/>
+              </w:rPr>
+            </w:pPr>
+            <w:r>
+              <w:rPr>
+                <w:rFonts w:ascii="Times New Roman" w:eastAsiaTheme="minorEastAsia" w:hAnsi="Times New Roman" w:cs="Times New Roman"/>
+              </w:rPr>
+              <w:t>6000</w:t>
+            </w:r>
+          </w:p>
+        </w:tc>
+        <w:tc>
+          <w:tcPr>
+            <w:tcW w:w="2407" w:type="dxa"/>
+          </w:tcPr>
+          <w:p>
+            <w:pPr>
+              <w:rPr>
+                <w:rFonts w:ascii="Times New Roman" w:eastAsiaTheme="minorEastAsia" w:hAnsi="Times New Roman" w:cs="Times New Roman"/>
+              </w:rPr>
+            </w:pPr>
+            <w:r>
+              <w:rPr>
+                <w:rFonts w:ascii="Times New Roman" w:eastAsiaTheme="minorEastAsia" w:hAnsi="Times New Roman" w:cs="Times New Roman"/>
+              </w:rPr>
+              <w:t>L</w:t>
+            </w:r>
+          </w:p>
+        </w:tc>
+      </w:tr>
+      <w:tr>
+        <w:tc>
+          <w:tcPr>
+            <w:tcW w:w="2407" w:type="dxa"/>
+          </w:tcPr>
+          <w:p>
+            <w:pPr>
+              <w:rPr>
+                <w:rFonts w:ascii="Times New Roman" w:eastAsiaTheme="minorEastAsia" w:hAnsi="Times New Roman" w:cs="Times New Roman"/>
+              </w:rPr>
+            </w:pPr>
+            <w:r>
+              <w:rPr>
+                <w:rFonts w:ascii="Times New Roman" w:eastAsiaTheme="minorEastAsia" w:hAnsi="Times New Roman" w:cs="Times New Roman"/>
+              </w:rPr>
+              <w:t>Paga</w:t>
+            </w:r>
+          </w:p>
+        </w:tc>
+        <w:tc>
+          <w:tcPr>
+            <w:tcW w:w="2407" w:type="dxa"/>
+          </w:tcPr>
+          <w:p>
+            <w:pPr>
+              <w:rPr>
+                <w:rFonts w:ascii="Times New Roman" w:eastAsiaTheme="minorEastAsia" w:hAnsi="Times New Roman" w:cs="Times New Roman"/>
+              </w:rPr>
+            </w:pPr>
+            <w:r>
+              <w:rPr>
+                <w:rFonts w:ascii="Times New Roman" w:eastAsiaTheme="minorEastAsia" w:hAnsi="Times New Roman" w:cs="Times New Roman"/>
+              </w:rPr>
+              <w:t>R</w:t>
+            </w:r>
+          </w:p>
+        </w:tc>
+        <w:tc>
+          <w:tcPr>
+            <w:tcW w:w="2407" w:type="dxa"/>
+          </w:tcPr>
+          <w:p>
+            <w:pPr>
+              <w:rPr>
+                <w:rFonts w:ascii="Times New Roman" w:eastAsiaTheme="minorEastAsia" w:hAnsi="Times New Roman" w:cs="Times New Roman"/>
+              </w:rPr>
+            </w:pPr>
+            <w:r>
+              <w:rPr>
+                <w:rFonts w:ascii="Times New Roman" w:eastAsiaTheme="minorEastAsia" w:hAnsi="Times New Roman" w:cs="Times New Roman"/>
+              </w:rPr>
+              <w:t>3720</w:t>
+            </w:r>
+          </w:p>
+        </w:tc>
+        <w:tc>
+          <w:tcPr>
+            <w:tcW w:w="2407" w:type="dxa"/>
+          </w:tcPr>
+          <w:p>
+            <w:pPr>
+              <w:rPr>
+                <w:rFonts w:ascii="Times New Roman" w:eastAsiaTheme="minorEastAsia" w:hAnsi="Times New Roman" w:cs="Times New Roman"/>
+              </w:rPr>
+            </w:pPr>
+            <w:r>
+              <w:rPr>
+                <w:rFonts w:ascii="Times New Roman" w:eastAsiaTheme="minorEastAsia" w:hAnsi="Times New Roman" w:cs="Times New Roman"/>
+              </w:rPr>
+              <w:t>L</w:t>
+            </w:r>
+          </w:p>
+        </w:tc>
+      </w:tr>
+    </w:tbl>
+    <w:p>
+      <w:pPr>
+        <w:pStyle w:val="Paragrafoelenco"/>
+        <w:numPr>
+          <w:ilvl w:val="0"/>
+          <w:numId w:val="35"/>
+        </w:numPr>
+        <w:rPr>
+          <w:rFonts w:ascii="Times New Roman" w:eastAsiaTheme="minorEastAsia" w:hAnsi="Times New Roman" w:cs="Times New Roman"/>
+        </w:rPr>
+      </w:pPr>
+      <w:r>
+        <w:rPr>
+          <w:rFonts w:ascii="Times New Roman" w:eastAsiaTheme="minorEastAsia" w:hAnsi="Times New Roman" w:cs="Times New Roman"/>
+        </w:rPr>
+        <w:t>Costo complessivo: 9720L* 2/anno = 19</w:t>
+      </w:r>
+      <w:r>
+        <w:rPr>
+          <w:rFonts w:ascii="Times New Roman" w:eastAsiaTheme="minorEastAsia" w:hAnsi="Times New Roman" w:cs="Times New Roman"/>
+        </w:rPr>
+        <w:t>.</w:t>
+      </w:r>
+      <w:r>
+        <w:rPr>
+          <w:rFonts w:ascii="Times New Roman" w:eastAsiaTheme="minorEastAsia" w:hAnsi="Times New Roman" w:cs="Times New Roman"/>
+        </w:rPr>
+        <w:t>440L/anno</w:t>
+      </w:r>
+    </w:p>
+    <w:p>
+      <w:pPr>
+        <w:rPr>
+          <w:rFonts w:ascii="Times New Roman" w:eastAsiaTheme="minorEastAsia" w:hAnsi="Times New Roman" w:cs="Times New Roman"/>
+        </w:rPr>
+      </w:pPr>
+      <w:r>
+        <w:rPr>
+          <w:rFonts w:ascii="Times New Roman" w:eastAsiaTheme="minorEastAsia" w:hAnsi="Times New Roman" w:cs="Times New Roman"/>
+        </w:rPr>
+        <w:t>11. Op.11</w:t>
+      </w:r>
+    </w:p>
+    <w:tbl>
+      <w:tblPr>
+        <w:tblStyle w:val="Grigliatabella"/>
+        <w:tblW w:w="0" w:type="auto"/>
+        <w:tblLook w:val="04A0" w:firstRow="1" w:lastRow="0" w:firstColumn="1" w:lastColumn="0" w:noHBand="0" w:noVBand="1"/>
+      </w:tblPr>
+      <w:tblGrid>
+        <w:gridCol w:w="2407"/>
+        <w:gridCol w:w="2407"/>
+        <w:gridCol w:w="2407"/>
+        <w:gridCol w:w="2407"/>
+      </w:tblGrid>
+      <w:tr>
+        <w:tc>
+          <w:tcPr>
+            <w:tcW w:w="2407" w:type="dxa"/>
+          </w:tcPr>
+          <w:p>
+            <w:pPr>
+              <w:rPr>
+                <w:rFonts w:ascii="Times New Roman" w:eastAsiaTheme="minorEastAsia" w:hAnsi="Times New Roman" w:cs="Times New Roman"/>
+              </w:rPr>
+            </w:pPr>
+            <w:r>
+              <w:rPr>
+                <w:rFonts w:ascii="Times New Roman" w:eastAsiaTheme="minorEastAsia" w:hAnsi="Times New Roman" w:cs="Times New Roman"/>
+              </w:rPr>
+              <w:t>Concetto</w:t>
+            </w:r>
+          </w:p>
+        </w:tc>
+        <w:tc>
+          <w:tcPr>
+            <w:tcW w:w="2407" w:type="dxa"/>
+          </w:tcPr>
+          <w:p>
+            <w:pPr>
+              <w:rPr>
+                <w:rFonts w:ascii="Times New Roman" w:eastAsiaTheme="minorEastAsia" w:hAnsi="Times New Roman" w:cs="Times New Roman"/>
+              </w:rPr>
+            </w:pPr>
+            <w:r>
+              <w:rPr>
+                <w:rFonts w:ascii="Times New Roman" w:eastAsiaTheme="minorEastAsia" w:hAnsi="Times New Roman" w:cs="Times New Roman"/>
+              </w:rPr>
+              <w:t>Costrutto</w:t>
+            </w:r>
+          </w:p>
+        </w:tc>
+        <w:tc>
+          <w:tcPr>
+            <w:tcW w:w="2407" w:type="dxa"/>
+          </w:tcPr>
+          <w:p>
+            <w:pPr>
+              <w:rPr>
+                <w:rFonts w:ascii="Times New Roman" w:eastAsiaTheme="minorEastAsia" w:hAnsi="Times New Roman" w:cs="Times New Roman"/>
+              </w:rPr>
+            </w:pPr>
+            <w:r>
+              <w:rPr>
+                <w:rFonts w:ascii="Times New Roman" w:eastAsiaTheme="minorEastAsia" w:hAnsi="Times New Roman" w:cs="Times New Roman"/>
+              </w:rPr>
+              <w:t>Accessi</w:t>
+            </w:r>
+          </w:p>
+        </w:tc>
+        <w:tc>
+          <w:tcPr>
+            <w:tcW w:w="2407" w:type="dxa"/>
+          </w:tcPr>
+          <w:p>
+            <w:pPr>
+              <w:rPr>
+                <w:rFonts w:ascii="Times New Roman" w:eastAsiaTheme="minorEastAsia" w:hAnsi="Times New Roman" w:cs="Times New Roman"/>
+              </w:rPr>
+            </w:pPr>
+            <w:r>
+              <w:rPr>
+                <w:rFonts w:ascii="Times New Roman" w:eastAsiaTheme="minorEastAsia" w:hAnsi="Times New Roman" w:cs="Times New Roman"/>
+              </w:rPr>
+              <w:t>Tipo</w:t>
+            </w:r>
+          </w:p>
+        </w:tc>
+      </w:tr>
+      <w:tr>
+        <w:tc>
+          <w:tcPr>
+            <w:tcW w:w="2407" w:type="dxa"/>
+          </w:tcPr>
+          <w:p>
+            <w:pPr>
+              <w:rPr>
+                <w:rFonts w:ascii="Times New Roman" w:eastAsiaTheme="minorEastAsia" w:hAnsi="Times New Roman" w:cs="Times New Roman"/>
+              </w:rPr>
+            </w:pPr>
+            <w:r>
+              <w:rPr>
+                <w:rFonts w:ascii="Times New Roman" w:eastAsiaTheme="minorEastAsia" w:hAnsi="Times New Roman" w:cs="Times New Roman"/>
+              </w:rPr>
+              <w:t>Fatture</w:t>
+            </w:r>
+          </w:p>
+        </w:tc>
+        <w:tc>
+          <w:tcPr>
+            <w:tcW w:w="2407" w:type="dxa"/>
+          </w:tcPr>
+          <w:p>
+            <w:pPr>
+              <w:rPr>
+                <w:rFonts w:ascii="Times New Roman" w:eastAsiaTheme="minorEastAsia" w:hAnsi="Times New Roman" w:cs="Times New Roman"/>
+              </w:rPr>
+            </w:pPr>
+            <w:r>
+              <w:rPr>
+                <w:rFonts w:ascii="Times New Roman" w:eastAsiaTheme="minorEastAsia" w:hAnsi="Times New Roman" w:cs="Times New Roman"/>
+              </w:rPr>
+              <w:t>E</w:t>
+            </w:r>
+          </w:p>
+        </w:tc>
+        <w:tc>
+          <w:tcPr>
+            <w:tcW w:w="2407" w:type="dxa"/>
+          </w:tcPr>
+          <w:p>
+            <w:pPr>
+              <w:rPr>
+                <w:rFonts w:ascii="Times New Roman" w:eastAsiaTheme="minorEastAsia" w:hAnsi="Times New Roman" w:cs="Times New Roman"/>
+              </w:rPr>
+            </w:pPr>
+            <w:r>
+              <w:rPr>
+                <w:rFonts w:ascii="Times New Roman" w:eastAsiaTheme="minorEastAsia" w:hAnsi="Times New Roman" w:cs="Times New Roman"/>
+              </w:rPr>
+              <w:t>6000</w:t>
+            </w:r>
+          </w:p>
+        </w:tc>
+        <w:tc>
+          <w:tcPr>
+            <w:tcW w:w="2407" w:type="dxa"/>
+          </w:tcPr>
+          <w:p>
+            <w:pPr>
+              <w:rPr>
+                <w:rFonts w:ascii="Times New Roman" w:eastAsiaTheme="minorEastAsia" w:hAnsi="Times New Roman" w:cs="Times New Roman"/>
+              </w:rPr>
+            </w:pPr>
+            <w:r>
+              <w:rPr>
+                <w:rFonts w:ascii="Times New Roman" w:eastAsiaTheme="minorEastAsia" w:hAnsi="Times New Roman" w:cs="Times New Roman"/>
+              </w:rPr>
+              <w:t>L</w:t>
+            </w:r>
+          </w:p>
+        </w:tc>
+      </w:tr>
+    </w:tbl>
+    <w:p>
+      <w:pPr>
+        <w:pStyle w:val="Paragrafoelenco"/>
+        <w:numPr>
+          <w:ilvl w:val="0"/>
+          <w:numId w:val="35"/>
+        </w:numPr>
+        <w:rPr>
+          <w:rFonts w:ascii="Times New Roman" w:eastAsiaTheme="minorEastAsia" w:hAnsi="Times New Roman" w:cs="Times New Roman"/>
+        </w:rPr>
+      </w:pPr>
+      <w:r>
+        <w:rPr>
+          <w:rFonts w:ascii="Times New Roman" w:eastAsiaTheme="minorEastAsia" w:hAnsi="Times New Roman" w:cs="Times New Roman"/>
+        </w:rPr>
+        <w:t>Costo complessivo: 6000L*2/anno = 12.000L/anno</w:t>
+      </w:r>
+    </w:p>
+    <w:p>
+      <w:pPr>
+        <w:rPr>
+          <w:rFonts w:ascii="Times New Roman" w:eastAsiaTheme="minorEastAsia" w:hAnsi="Times New Roman" w:cs="Times New Roman"/>
+        </w:rPr>
+      </w:pPr>
+    </w:p>
+    <w:p>
+      <w:pPr>
+        <w:rPr>
+          <w:rFonts w:ascii="Times New Roman" w:eastAsiaTheme="minorEastAsia" w:hAnsi="Times New Roman" w:cs="Times New Roman"/>
+        </w:rPr>
+      </w:pPr>
+    </w:p>
+    <w:p>
+      <w:pPr>
+        <w:rPr>
+          <w:rFonts w:ascii="Times New Roman" w:eastAsiaTheme="minorEastAsia" w:hAnsi="Times New Roman" w:cs="Times New Roman"/>
+        </w:rPr>
+      </w:pPr>
+    </w:p>
+    <w:p>
+      <w:pPr>
+        <w:rPr>
+          <w:rFonts w:ascii="Times New Roman" w:eastAsiaTheme="minorEastAsia" w:hAnsi="Times New Roman" w:cs="Times New Roman"/>
+        </w:rPr>
+      </w:pPr>
+    </w:p>
+    <w:p>
+      <w:pPr>
+        <w:rPr>
+          <w:rFonts w:ascii="Times New Roman" w:eastAsiaTheme="minorEastAsia" w:hAnsi="Times New Roman" w:cs="Times New Roman"/>
+        </w:rPr>
+      </w:pPr>
+    </w:p>
+    <w:p>
+      <w:pPr>
+        <w:rPr>
+          <w:rFonts w:ascii="Times New Roman" w:eastAsiaTheme="minorEastAsia" w:hAnsi="Times New Roman" w:cs="Times New Roman"/>
+        </w:rPr>
+      </w:pPr>
+    </w:p>
+    <w:p>
+      <w:pPr>
+        <w:rPr>
+          <w:rFonts w:ascii="Times New Roman" w:eastAsiaTheme="minorEastAsia" w:hAnsi="Times New Roman" w:cs="Times New Roman"/>
+        </w:rPr>
+      </w:pPr>
+    </w:p>
+    <w:p>
+      <w:pPr>
+        <w:rPr>
+          <w:rFonts w:ascii="Times New Roman" w:eastAsiaTheme="minorEastAsia" w:hAnsi="Times New Roman" w:cs="Times New Roman"/>
+        </w:rPr>
+      </w:pPr>
+    </w:p>
+    <w:p>
+      <w:pPr>
+        <w:rPr>
+          <w:rFonts w:ascii="Times New Roman" w:eastAsiaTheme="minorEastAsia" w:hAnsi="Times New Roman" w:cs="Times New Roman"/>
+        </w:rPr>
+      </w:pPr>
+    </w:p>
+    <w:p>
+      <w:pPr>
+        <w:rPr>
+          <w:rFonts w:ascii="Times New Roman" w:eastAsiaTheme="minorEastAsia" w:hAnsi="Times New Roman" w:cs="Times New Roman"/>
+        </w:rPr>
+      </w:pPr>
+    </w:p>
+    <w:p>
+      <w:pPr>
+        <w:rPr>
+          <w:rFonts w:ascii="Times New Roman" w:eastAsiaTheme="minorEastAsia" w:hAnsi="Times New Roman" w:cs="Times New Roman"/>
+        </w:rPr>
+      </w:pPr>
+    </w:p>
+    <w:p>
+      <w:pPr>
+        <w:rPr>
+          <w:rFonts w:ascii="Times New Roman" w:eastAsiaTheme="minorEastAsia" w:hAnsi="Times New Roman" w:cs="Times New Roman"/>
+        </w:rPr>
+      </w:pPr>
+    </w:p>
+    <w:p>
+      <w:pPr>
+        <w:rPr>
+          <w:rFonts w:ascii="Times New Roman" w:eastAsiaTheme="minorEastAsia" w:hAnsi="Times New Roman" w:cs="Times New Roman"/>
+        </w:rPr>
+      </w:pPr>
+    </w:p>
+    <w:p>
+      <w:pPr>
+        <w:rPr>
+          <w:rFonts w:ascii="Times New Roman" w:eastAsiaTheme="minorEastAsia" w:hAnsi="Times New Roman" w:cs="Times New Roman"/>
+        </w:rPr>
+      </w:pPr>
+    </w:p>
+    <w:p>
+      <w:pPr>
+        <w:jc w:val="both"/>
         <w:rPr>
           <w:rFonts w:ascii="Times New Roman" w:eastAsiaTheme="minorEastAsia" w:hAnsi="Times New Roman" w:cs="Times New Roman"/>
         </w:rPr>
@@ -9697,6 +11585,7 @@
           <w:sz w:val="40"/>
           <w:szCs w:val="40"/>
         </w:rPr>
+        <w:lastRenderedPageBreak/>
         <w:t>4</w:t>
       </w:r>
       <w:r>
@@ -9783,45 +11672,220 @@
           <w:rFonts w:ascii="Times New Roman" w:eastAsiaTheme="minorEastAsia" w:hAnsi="Times New Roman" w:cs="Times New Roman"/>
         </w:rPr>
       </w:pPr>
-    </w:p>
-    <w:p>
-      <w:pPr>
-        <w:rPr>
-          <w:rFonts w:ascii="Times New Roman" w:eastAsiaTheme="minorEastAsia" w:hAnsi="Times New Roman" w:cs="Times New Roman"/>
-        </w:rPr>
-      </w:pPr>
-      <w:r>
-        <w:rPr>
-          <w:rFonts w:ascii="Times New Roman" w:eastAsiaTheme="minorEastAsia" w:hAnsi="Times New Roman" w:cs="Times New Roman"/>
-        </w:rPr>
-        <w:t>1. Notiamo come “Lotto Materiale” e “Macchinario” operano in maniera simile. Accorpiamo “Macchinario” ad “Lotto Materiale”, rendendo possibile memorizzare molteplici macchinari uguali in una singola istanza di entità.</w:t>
-      </w:r>
-    </w:p>
-    <w:p>
-      <w:pPr>
-        <w:rPr>
-          <w:rFonts w:ascii="Times New Roman" w:eastAsiaTheme="minorEastAsia" w:hAnsi="Times New Roman" w:cs="Times New Roman"/>
-        </w:rPr>
-      </w:pPr>
-      <w:r>
-        <w:rPr>
-          <w:rFonts w:ascii="Times New Roman" w:eastAsiaTheme="minorEastAsia" w:hAnsi="Times New Roman" w:cs="Times New Roman"/>
-        </w:rPr>
-        <w:t xml:space="preserve">2.Occorre quindi reificare “Assegnazione Materiali” in quanto non sono accettabili relazioni con attributi. La nuova entità si chiamerà “Assegnazione Materiali”, sarà una entità debole che dipende da lotto materiale e sede, e sarà in relazione con Lotto Materiale e Sede tramite le relazioni “R1” e “R2” </w:t>
-      </w:r>
-    </w:p>
-    <w:p>
-      <w:pPr>
-        <w:rPr>
-          <w:rFonts w:ascii="Times New Roman" w:eastAsiaTheme="minorEastAsia" w:hAnsi="Times New Roman" w:cs="Times New Roman"/>
-        </w:rPr>
-      </w:pPr>
-      <w:r>
-        <w:rPr>
-          <w:rFonts w:ascii="Times New Roman" w:eastAsiaTheme="minorEastAsia" w:hAnsi="Times New Roman" w:cs="Times New Roman"/>
-        </w:rPr>
-        <w:t>3.Procedimento simile tocca alla relazione “Assegnazione Veicolo”, che viene resa una entità debole che dipende dalle entità “Veicolo” e “Sede”.</w:t>
-      </w:r>
+      <w:r>
+        <w:rPr>
+          <w:rFonts w:ascii="Times New Roman" w:eastAsiaTheme="minorEastAsia" w:hAnsi="Times New Roman" w:cs="Times New Roman"/>
+        </w:rPr>
+        <w:t>Inoltre, applichiamo i principi di mapping per ottenere un diagramma ER facilmente traducibile nel DBMS di scelta.</w:t>
+      </w:r>
+    </w:p>
+    <w:p>
+      <w:pPr>
+        <w:rPr>
+          <w:rFonts w:ascii="Times New Roman" w:eastAsiaTheme="minorEastAsia" w:hAnsi="Times New Roman" w:cs="Times New Roman"/>
+        </w:rPr>
+      </w:pPr>
+      <w:r>
+        <w:rPr>
+          <w:rFonts w:ascii="Times New Roman" w:eastAsiaTheme="minorEastAsia" w:hAnsi="Times New Roman" w:cs="Times New Roman"/>
+        </w:rPr>
+        <w:t>1.</w:t>
+      </w:r>
+    </w:p>
+    <w:p>
+      <w:pPr>
+        <w:rPr>
+          <w:rFonts w:ascii="Times New Roman" w:eastAsiaTheme="minorEastAsia" w:hAnsi="Times New Roman" w:cs="Times New Roman"/>
+        </w:rPr>
+      </w:pPr>
+      <w:r>
+        <w:rPr>
+          <w:rFonts w:ascii="Times New Roman" w:eastAsiaTheme="minorEastAsia" w:hAnsi="Times New Roman" w:cs="Times New Roman"/>
+        </w:rPr>
+        <w:t xml:space="preserve"> Notiamo come “Lotto Materiale” e “Macchinario” operano in maniera simile. Accorpiamo “Macchinario” ad “Lotto Materiale”, rendendo possibile memorizzare molteplici macchinari uguali in una singola istanza di entità.</w:t>
+      </w:r>
+    </w:p>
+    <w:p>
+      <w:pPr>
+        <w:rPr>
+          <w:rFonts w:ascii="Times New Roman" w:eastAsiaTheme="minorEastAsia" w:hAnsi="Times New Roman" w:cs="Times New Roman"/>
+        </w:rPr>
+      </w:pPr>
+      <w:r>
+        <w:rPr>
+          <w:rFonts w:ascii="Times New Roman" w:eastAsiaTheme="minorEastAsia" w:hAnsi="Times New Roman" w:cs="Times New Roman"/>
+        </w:rPr>
+        <w:t>Per i principi di mapping (relazione molti a molti) trasferiamo le chiavi primarie di entrambi in una nuova relazione reificata chiamata “Assegnazione Materiali” che contiene anche l’attributo “Quantità”. Le nuove relazioni che collegano le entità saranno “R1” (Lotto Materiale – Assegnazione Materiale) e “R2” (Assegnazione Materiale – Sede).</w:t>
+      </w:r>
+    </w:p>
+    <w:p>
+      <w:pPr>
+        <w:rPr>
+          <w:rFonts w:ascii="Times New Roman" w:eastAsiaTheme="minorEastAsia" w:hAnsi="Times New Roman" w:cs="Times New Roman"/>
+        </w:rPr>
+      </w:pPr>
+    </w:p>
+    <w:p>
+      <w:pPr>
+        <w:rPr>
+          <w:rFonts w:ascii="Times New Roman" w:eastAsiaTheme="minorEastAsia" w:hAnsi="Times New Roman" w:cs="Times New Roman"/>
+        </w:rPr>
+      </w:pPr>
+      <w:r>
+        <w:rPr>
+          <w:rFonts w:ascii="Times New Roman" w:eastAsiaTheme="minorEastAsia" w:hAnsi="Times New Roman" w:cs="Times New Roman"/>
+        </w:rPr>
+        <w:t>2.</w:t>
+      </w:r>
+    </w:p>
+    <w:p>
+      <w:pPr>
+        <w:rPr>
+          <w:rFonts w:ascii="Times New Roman" w:eastAsiaTheme="minorEastAsia" w:hAnsi="Times New Roman" w:cs="Times New Roman"/>
+        </w:rPr>
+      </w:pPr>
+      <w:r>
+        <w:rPr>
+          <w:rFonts w:ascii="Times New Roman" w:eastAsiaTheme="minorEastAsia" w:hAnsi="Times New Roman" w:cs="Times New Roman"/>
+        </w:rPr>
+        <w:t>La relazione “Assegnazione veicolo viene mappata secondo modello “uno a molti con partecipazione obbligatoria”. La chiave primaria di “Sede” viene portata in “Veicolo” assieme all’attributo relazionale “Utilizzo”.</w:t>
+      </w:r>
+    </w:p>
+    <w:p>
+      <w:pPr>
+        <w:rPr>
+          <w:rFonts w:ascii="Times New Roman" w:eastAsiaTheme="minorEastAsia" w:hAnsi="Times New Roman" w:cs="Times New Roman"/>
+        </w:rPr>
+      </w:pPr>
+    </w:p>
+    <w:p>
+      <w:pPr>
+        <w:rPr>
+          <w:rFonts w:ascii="Times New Roman" w:eastAsiaTheme="minorEastAsia" w:hAnsi="Times New Roman" w:cs="Times New Roman"/>
+        </w:rPr>
+      </w:pPr>
+      <w:r>
+        <w:rPr>
+          <w:rFonts w:ascii="Times New Roman" w:eastAsiaTheme="minorEastAsia" w:hAnsi="Times New Roman" w:cs="Times New Roman"/>
+        </w:rPr>
+        <w:t>3.</w:t>
+      </w:r>
+    </w:p>
+    <w:p>
+      <w:pPr>
+        <w:rPr>
+          <w:rFonts w:ascii="Times New Roman" w:eastAsiaTheme="minorEastAsia" w:hAnsi="Times New Roman" w:cs="Times New Roman"/>
+        </w:rPr>
+      </w:pPr>
+      <w:r>
+        <w:rPr>
+          <w:rFonts w:ascii="Times New Roman" w:eastAsiaTheme="minorEastAsia" w:hAnsi="Times New Roman" w:cs="Times New Roman"/>
+        </w:rPr>
+        <w:t>Le entità figlie dell’entità “Sede” vengono generalizzate in quest’ultima: viene aggiunto un attributo che denota il tipo di sede, detta “Tipo”, e l ‘attributo multivalore “Indirizzo” viene suddiviso nelle sue parti “Numero Civico”, “Via”,” Città” e “CAP”. Per evitare di avere una chiave primaria composta da tre attributi, si crea un nuovo campo ID per ogni sede di lavoro che diventerà chiave primaria.</w:t>
+      </w:r>
+    </w:p>
+    <w:p>
+      <w:pPr>
+        <w:rPr>
+          <w:rFonts w:ascii="Times New Roman" w:eastAsiaTheme="minorEastAsia" w:hAnsi="Times New Roman" w:cs="Times New Roman"/>
+        </w:rPr>
+      </w:pPr>
+      <w:r>
+        <w:rPr>
+          <w:rFonts w:ascii="Times New Roman" w:eastAsiaTheme="minorEastAsia" w:hAnsi="Times New Roman" w:cs="Times New Roman"/>
+        </w:rPr>
+        <w:t xml:space="preserve">Inoltre, la relazione “Referenza cantiere” viene rese opzionale per le sedi. La relazione viene mappata secondo il modello “uno a </w:t>
+      </w:r>
+      <w:r>
+        <w:rPr>
+          <w:rFonts w:ascii="Times New Roman" w:eastAsiaTheme="minorEastAsia" w:hAnsi="Times New Roman" w:cs="Times New Roman"/>
+        </w:rPr>
+        <w:t>uno con partecipazione opzionale”, aggiungiamo quindi l’attributo “ID Cantiere” come chiave esterna all’entità “Referente Cantiere”.</w:t>
+      </w:r>
+    </w:p>
+    <w:p>
+      <w:pPr>
+        <w:rPr>
+          <w:rFonts w:ascii="Times New Roman" w:eastAsiaTheme="minorEastAsia" w:hAnsi="Times New Roman" w:cs="Times New Roman"/>
+        </w:rPr>
+      </w:pPr>
+      <w:r>
+        <w:rPr>
+          <w:rFonts w:ascii="Times New Roman" w:eastAsiaTheme="minorEastAsia" w:hAnsi="Times New Roman" w:cs="Times New Roman"/>
+        </w:rPr>
+        <w:t xml:space="preserve"> </w:t>
+      </w:r>
+    </w:p>
+    <w:p>
+      <w:pPr>
+        <w:rPr>
+          <w:rFonts w:ascii="Times New Roman" w:eastAsiaTheme="minorEastAsia" w:hAnsi="Times New Roman" w:cs="Times New Roman"/>
+        </w:rPr>
+      </w:pPr>
+      <w:r>
+        <w:rPr>
+          <w:rFonts w:ascii="Times New Roman" w:eastAsiaTheme="minorEastAsia" w:hAnsi="Times New Roman" w:cs="Times New Roman"/>
+        </w:rPr>
+        <w:t>4.</w:t>
+      </w:r>
+    </w:p>
+    <w:p>
+      <w:pPr>
+        <w:rPr>
+          <w:rFonts w:ascii="Times New Roman" w:eastAsiaTheme="minorEastAsia" w:hAnsi="Times New Roman" w:cs="Times New Roman"/>
+        </w:rPr>
+      </w:pPr>
+      <w:r>
+        <w:rPr>
+          <w:rFonts w:ascii="Times New Roman" w:eastAsiaTheme="minorEastAsia" w:hAnsi="Times New Roman" w:cs="Times New Roman"/>
+        </w:rPr>
+        <w:t>Le entità specializzate “Impiegato” e “Lavoratore” possono essere generalizzate e rimosse attraverso l’aggiunta di un attributo “Tipo” e l’attributo derivabile “Luogo di lavoro” a dipendente. Le relazioni ricorsive “Capufficio” e “Capocantiere” vengono ulteriormente semplificate nell’attributo “Ruolo”.</w:t>
+      </w:r>
+    </w:p>
+    <w:p>
+      <w:pPr>
+        <w:rPr>
+          <w:rFonts w:ascii="Times New Roman" w:eastAsiaTheme="minorEastAsia" w:hAnsi="Times New Roman" w:cs="Times New Roman"/>
+        </w:rPr>
+      </w:pPr>
+      <w:r>
+        <w:rPr>
+          <w:rFonts w:ascii="Times New Roman" w:eastAsiaTheme="minorEastAsia" w:hAnsi="Times New Roman" w:cs="Times New Roman"/>
+        </w:rPr>
+        <w:t>Secondo i principi del mapping “molti a molti”, la relazione “</w:t>
+      </w:r>
+      <w:r>
+        <w:rPr>
+          <w:rFonts w:ascii="Times New Roman" w:eastAsiaTheme="minorEastAsia" w:hAnsi="Times New Roman" w:cs="Times New Roman"/>
+        </w:rPr>
+        <w:t>Lavora</w:t>
+      </w:r>
+      <w:r>
+        <w:rPr>
+          <w:rFonts w:ascii="Times New Roman" w:eastAsiaTheme="minorEastAsia" w:hAnsi="Times New Roman" w:cs="Times New Roman"/>
+        </w:rPr>
+        <w:t>” viene reificata come entità debole le cui chiavi primarie sono quelle di “Dipendente” e “Sede”</w:t>
+      </w:r>
+      <w:r>
+        <w:rPr>
+          <w:rFonts w:ascii="Times New Roman" w:eastAsiaTheme="minorEastAsia" w:hAnsi="Times New Roman" w:cs="Times New Roman"/>
+        </w:rPr>
+        <w:t xml:space="preserve">, aggiungendo le relazioni “R3” ed “R4”. L’attributo derivabile “Luogo di Lavoro” viene quindi rimosso. </w:t>
+      </w:r>
+    </w:p>
+    <w:p>
+      <w:pPr>
+        <w:rPr>
+          <w:rFonts w:ascii="Times New Roman" w:eastAsiaTheme="minorEastAsia" w:hAnsi="Times New Roman" w:cs="Times New Roman"/>
+        </w:rPr>
+      </w:pPr>
+    </w:p>
+    <w:p>
+      <w:pPr>
+        <w:rPr>
+          <w:rFonts w:ascii="Times New Roman" w:eastAsiaTheme="minorEastAsia" w:hAnsi="Times New Roman" w:cs="Times New Roman"/>
+        </w:rPr>
+      </w:pPr>
     </w:p>
     <w:p>
       <w:pPr>
@@ -9834,98 +11898,65 @@
           <w:rFonts w:ascii="Times New Roman" w:eastAsiaTheme="minorEastAsia" w:hAnsi="Times New Roman" w:cs="Times New Roman"/>
         </w:rPr>
         <w:lastRenderedPageBreak/>
-        <w:t xml:space="preserve">4.Le entità specializzate “Impiegato” e “Lavoratore” possono essere generalizzate e rimosse attraverso l’aggiunta di un attributo “Tipo” e l’attributo derivabile “Luogo di lavoro” a dipendente. Le relazioni ricorsive “Capufficio” e “Capocantiere” vengono ulteriormente semplificate </w:t>
-      </w:r>
-      <w:r>
-        <w:rPr>
-          <w:rFonts w:ascii="Times New Roman" w:eastAsiaTheme="minorEastAsia" w:hAnsi="Times New Roman" w:cs="Times New Roman"/>
-        </w:rPr>
-        <w:t>nell’attributo “Ruolo”.</w:t>
-      </w:r>
-    </w:p>
-    <w:p>
-      <w:pPr>
-        <w:rPr>
-          <w:rFonts w:ascii="Times New Roman" w:eastAsiaTheme="minorEastAsia" w:hAnsi="Times New Roman" w:cs="Times New Roman"/>
-        </w:rPr>
-      </w:pPr>
-      <w:r>
-        <w:rPr>
-          <w:rFonts w:ascii="Times New Roman" w:eastAsiaTheme="minorEastAsia" w:hAnsi="Times New Roman" w:cs="Times New Roman"/>
-        </w:rPr>
-        <w:t xml:space="preserve">5. </w:t>
-      </w:r>
-      <w:proofErr w:type="gramStart"/>
-      <w:r>
-        <w:rPr>
-          <w:rFonts w:ascii="Times New Roman" w:eastAsiaTheme="minorEastAsia" w:hAnsi="Times New Roman" w:cs="Times New Roman"/>
-        </w:rPr>
-        <w:t xml:space="preserve">L’attributo </w:t>
-      </w:r>
-      <w:r>
-        <w:rPr>
-          <w:rFonts w:ascii="Times New Roman" w:eastAsiaTheme="minorEastAsia" w:hAnsi="Times New Roman" w:cs="Times New Roman"/>
-        </w:rPr>
-        <w:t xml:space="preserve"> “</w:t>
-      </w:r>
-      <w:proofErr w:type="gramEnd"/>
-      <w:r>
-        <w:rPr>
-          <w:rFonts w:ascii="Times New Roman" w:eastAsiaTheme="minorEastAsia" w:hAnsi="Times New Roman" w:cs="Times New Roman"/>
-        </w:rPr>
-        <w:t>Luogo di Lavoro” di “Dipendente” è derivabile e multivalore, in quanto un dipende può lavorare a molteplici sedi. Di conseguenza passiamo l’attributo alla relazione “Lavora” e la reifichiamo chiamandola “Luogo di Lavoro”, collegandola con le relazioni “R5” ed “R6”.</w:t>
-      </w:r>
-    </w:p>
-    <w:p>
-      <w:pPr>
-        <w:rPr>
-          <w:rFonts w:ascii="Times New Roman" w:eastAsiaTheme="minorEastAsia" w:hAnsi="Times New Roman" w:cs="Times New Roman"/>
-        </w:rPr>
-      </w:pPr>
-      <w:r>
-        <w:rPr>
-          <w:rFonts w:ascii="Times New Roman" w:eastAsiaTheme="minorEastAsia" w:hAnsi="Times New Roman" w:cs="Times New Roman"/>
-        </w:rPr>
-        <w:t>6.Le entità figlie dell’entità “Sede” vengono generalizzate in quest’ultima: viene aggiunto un attributo che denota il tipo di sede, detta “Tipo”, e l ‘attributo multivalore “Indirizzo” viene suddiviso nelle sue parti “Numero Civico”, “Via”,” Città” e “CAP”. Per evitare di avere una chiave primaria composta da tre attributi, si crea un nuovo campo ID per ogni sede di lavoro che diventerà chiave primaria.</w:t>
-      </w:r>
-    </w:p>
-    <w:p>
-      <w:pPr>
-        <w:rPr>
-          <w:rFonts w:ascii="Times New Roman" w:eastAsiaTheme="minorEastAsia" w:hAnsi="Times New Roman" w:cs="Times New Roman"/>
-        </w:rPr>
-      </w:pPr>
-      <w:r>
-        <w:rPr>
-          <w:rFonts w:ascii="Times New Roman" w:eastAsiaTheme="minorEastAsia" w:hAnsi="Times New Roman" w:cs="Times New Roman"/>
-        </w:rPr>
-        <w:t xml:space="preserve"> 7.La relazione “Referenza Cantiere” diviene una relazione su “Sede” che può esserci solo con sedi definite “Cantiere”. L’entità “Referente Cantiere” Mantiene l’ID del cantiere assegnatogli. </w:t>
-      </w:r>
-    </w:p>
-    <w:p>
-      <w:pPr>
-        <w:rPr>
-          <w:rFonts w:ascii="Times New Roman" w:eastAsiaTheme="minorEastAsia" w:hAnsi="Times New Roman" w:cs="Times New Roman"/>
-        </w:rPr>
-      </w:pPr>
-      <w:r>
-        <w:rPr>
-          <w:rFonts w:ascii="Times New Roman" w:eastAsiaTheme="minorEastAsia" w:hAnsi="Times New Roman" w:cs="Times New Roman"/>
-        </w:rPr>
-        <w:t>8. L’entità “Personale” viene divisa in “Consulente” e “Dipendente” che erediteranno la relazione “Paga”, e gli attributi di “Personale”.</w:t>
-      </w:r>
-    </w:p>
-    <w:p>
-      <w:pPr>
-        <w:rPr>
-          <w:rFonts w:ascii="Times New Roman" w:eastAsiaTheme="minorEastAsia" w:hAnsi="Times New Roman" w:cs="Times New Roman"/>
-        </w:rPr>
-      </w:pPr>
-      <w:r>
-        <w:rPr>
-          <w:rFonts w:ascii="Times New Roman" w:eastAsiaTheme="minorEastAsia" w:hAnsi="Times New Roman" w:cs="Times New Roman"/>
-        </w:rPr>
-        <w:t>9.Le relazioni “Pagamento Materiali” e “Pagamento Macchinari” sono accorpate in “Pagamento Materiale</w:t>
+        <w:t>5.</w:t>
+      </w:r>
+    </w:p>
+    <w:p>
+      <w:pPr>
+        <w:rPr>
+          <w:rFonts w:ascii="Times New Roman" w:eastAsiaTheme="minorEastAsia" w:hAnsi="Times New Roman" w:cs="Times New Roman"/>
+        </w:rPr>
+      </w:pPr>
+      <w:r>
+        <w:rPr>
+          <w:rFonts w:ascii="Times New Roman" w:eastAsiaTheme="minorEastAsia" w:hAnsi="Times New Roman" w:cs="Times New Roman"/>
+        </w:rPr>
+        <w:t>L’entità “Personale” viene divisa in “Consulente” e “Dipendente” che erediteranno la relazione “Paga”, e gli attributi di “Personale”</w:t>
+      </w:r>
+      <w:r>
+        <w:rPr>
+          <w:rFonts w:ascii="Times New Roman" w:eastAsiaTheme="minorEastAsia" w:hAnsi="Times New Roman" w:cs="Times New Roman"/>
+        </w:rPr>
+        <w:t xml:space="preserve">, diventando quindi due relazioni distinte “Paga Dipendenti” e Paga Personale”. </w:t>
+      </w:r>
+    </w:p>
+    <w:p>
+      <w:pPr>
+        <w:rPr>
+          <w:rFonts w:ascii="Times New Roman" w:eastAsiaTheme="minorEastAsia" w:hAnsi="Times New Roman" w:cs="Times New Roman"/>
+        </w:rPr>
+      </w:pPr>
+      <w:r>
+        <w:rPr>
+          <w:rFonts w:ascii="Times New Roman" w:eastAsiaTheme="minorEastAsia" w:hAnsi="Times New Roman" w:cs="Times New Roman"/>
+        </w:rPr>
+        <w:t xml:space="preserve">Per mappare le nuove relazioni, salviamo in fattura un nuovo campo opzionale “Codice Fiscale” che contiene la chiave esterna di Dipendente oppure quella di Consulente.  </w:t>
+      </w:r>
+    </w:p>
+    <w:p>
+      <w:pPr>
+        <w:rPr>
+          <w:rFonts w:ascii="Times New Roman" w:eastAsiaTheme="minorEastAsia" w:hAnsi="Times New Roman" w:cs="Times New Roman"/>
+        </w:rPr>
+      </w:pPr>
+      <w:r>
+        <w:rPr>
+          <w:rFonts w:ascii="Times New Roman" w:eastAsiaTheme="minorEastAsia" w:hAnsi="Times New Roman" w:cs="Times New Roman"/>
+        </w:rPr>
+        <w:t>6.</w:t>
+      </w:r>
+    </w:p>
+    <w:p>
+      <w:pPr>
+        <w:rPr>
+          <w:rFonts w:ascii="Times New Roman" w:eastAsiaTheme="minorEastAsia" w:hAnsi="Times New Roman" w:cs="Times New Roman"/>
+        </w:rPr>
+      </w:pPr>
+      <w:r>
+        <w:rPr>
+          <w:rFonts w:ascii="Times New Roman" w:eastAsiaTheme="minorEastAsia" w:hAnsi="Times New Roman" w:cs="Times New Roman"/>
+        </w:rPr>
+        <w:t>Un mapping analogo a quello precedente avviene anche per le relazioni “Pagamento Materiali” e “Pagamento Assicurazione”, portando nell’entità “Fattura” due chiavi esterne opzionali “Targa” e “ID Lotto”.</w:t>
       </w:r>
     </w:p>
     <w:p>
@@ -9953,10 +11984,10 @@
           <w:noProof/>
         </w:rPr>
         <w:drawing>
-          <wp:inline distT="0" distB="0" distL="0" distR="0" wp14:anchorId="243C467F" wp14:editId="37692ABD">
-            <wp:extent cx="6115685" cy="4291965"/>
-            <wp:effectExtent l="0" t="0" r="0" b="0"/>
-            <wp:docPr id="3" name="Immagine 3"/>
+          <wp:inline distT="0" distB="0" distL="0" distR="0" wp14:anchorId="23D95BD1" wp14:editId="7EA79E4D">
+            <wp:extent cx="6115685" cy="4545330"/>
+            <wp:effectExtent l="0" t="0" r="0" b="7620"/>
+            <wp:docPr id="2" name="Immagine 2"/>
             <wp:cNvGraphicFramePr>
               <a:graphicFrameLocks xmlns:a="http://schemas.openxmlformats.org/drawingml/2006/main" noChangeAspect="1"/>
             </wp:cNvGraphicFramePr>
@@ -9964,7 +11995,7 @@
               <a:graphicData uri="http://schemas.openxmlformats.org/drawingml/2006/picture">
                 <pic:pic xmlns:pic="http://schemas.openxmlformats.org/drawingml/2006/picture">
                   <pic:nvPicPr>
-                    <pic:cNvPr id="0" name="Picture 3"/>
+                    <pic:cNvPr id="0" name="Picture 2"/>
                     <pic:cNvPicPr>
                       <a:picLocks noChangeAspect="1" noChangeArrowheads="1"/>
                     </pic:cNvPicPr>
@@ -9985,7 +12016,7 @@
                   <pic:spPr bwMode="auto">
                     <a:xfrm>
                       <a:off x="0" y="0"/>
-                      <a:ext cx="6115685" cy="4291965"/>
+                      <a:ext cx="6115685" cy="4545330"/>
                     </a:xfrm>
                     <a:prstGeom prst="rect">
                       <a:avLst/>
@@ -10452,7 +12483,7 @@
   <w:abstractNum w:abstractNumId="4" w15:restartNumberingAfterBreak="0">
     <w:nsid w:val="13A96C44"/>
     <w:multiLevelType w:val="hybridMultilevel"/>
-    <w:tmpl w:val="FCB691C6"/>
+    <w:tmpl w:val="0958E41A"/>
     <w:lvl w:ilvl="0" w:tplc="04100001">
       <w:start w:val="1"/>
       <w:numFmt w:val="bullet"/>

</xml_diff>